<commit_message>
new script from FT
</commit_message>
<xml_diff>
--- a/Caxton/research_other/Fed website details and balance sheet insights.docx
+++ b/Caxton/research_other/Fed website details and balance sheet insights.docx
@@ -85,21 +85,7 @@
         <w:rPr>
           <w:lang w:val="en-US"/>
         </w:rPr>
-        <w:t xml:space="preserve">ABS purchase </w:t>
-      </w:r>
-      <w:proofErr w:type="spellStart"/>
-      <w:r>
-        <w:rPr>
-          <w:lang w:val="en-US"/>
-        </w:rPr>
-        <w:t>programme</w:t>
-      </w:r>
-      <w:proofErr w:type="spellEnd"/>
-      <w:r>
-        <w:rPr>
-          <w:lang w:val="en-US"/>
-        </w:rPr>
-        <w:t xml:space="preserve"> (ABSPP, 2014 Nov)</w:t>
+        <w:t>ABS purchase programme (ABSPP, 2014 Nov)</w:t>
       </w:r>
     </w:p>
     <w:p>
@@ -135,21 +121,7 @@
         <w:rPr>
           <w:lang w:val="en-US"/>
         </w:rPr>
-        <w:t xml:space="preserve">Public sector purchase </w:t>
-      </w:r>
-      <w:proofErr w:type="spellStart"/>
-      <w:r>
-        <w:rPr>
-          <w:lang w:val="en-US"/>
-        </w:rPr>
-        <w:t>programme</w:t>
-      </w:r>
-      <w:proofErr w:type="spellEnd"/>
-      <w:r>
-        <w:rPr>
-          <w:lang w:val="en-US"/>
-        </w:rPr>
-        <w:t xml:space="preserve"> (PSPP, 2015 Mar)</w:t>
+        <w:t>Public sector purchase programme (PSPP, 2015 Mar)</w:t>
       </w:r>
     </w:p>
     <w:p>
@@ -245,21 +217,7 @@
         <w:rPr>
           <w:lang w:val="en-US"/>
         </w:rPr>
-        <w:t xml:space="preserve">was decomposed to monthly guidance per </w:t>
-      </w:r>
-      <w:proofErr w:type="spellStart"/>
-      <w:r>
-        <w:rPr>
-          <w:lang w:val="en-US"/>
-        </w:rPr>
-        <w:t>programme</w:t>
-      </w:r>
-      <w:proofErr w:type="spellEnd"/>
-      <w:r>
-        <w:rPr>
-          <w:lang w:val="en-US"/>
-        </w:rPr>
-        <w:t xml:space="preserve">. </w:t>
+        <w:t xml:space="preserve">was decomposed to monthly guidance per programme. </w:t>
       </w:r>
     </w:p>
     <w:p>
@@ -461,21 +419,7 @@
         <w:rPr>
           <w:lang w:val="en-US"/>
         </w:rPr>
-        <w:t xml:space="preserve"> (targeted </w:t>
-      </w:r>
-      <w:proofErr w:type="gramStart"/>
-      <w:r>
-        <w:rPr>
-          <w:lang w:val="en-US"/>
-        </w:rPr>
-        <w:t>long term</w:t>
-      </w:r>
-      <w:proofErr w:type="gramEnd"/>
-      <w:r>
-        <w:rPr>
-          <w:lang w:val="en-US"/>
-        </w:rPr>
-        <w:t xml:space="preserve"> refinancing operations)</w:t>
+        <w:t xml:space="preserve"> (targeted long term refinancing operations)</w:t>
       </w:r>
     </w:p>
     <w:p>
@@ -993,21 +937,7 @@
         <w:rPr>
           <w:lang w:val="en-US"/>
         </w:rPr>
-        <w:t xml:space="preserve">Level of </w:t>
-      </w:r>
-      <w:proofErr w:type="gramStart"/>
-      <w:r>
-        <w:rPr>
-          <w:lang w:val="en-US"/>
-        </w:rPr>
-        <w:t>HQLA(</w:t>
-      </w:r>
-      <w:proofErr w:type="gramEnd"/>
-      <w:r>
-        <w:rPr>
-          <w:lang w:val="en-US"/>
-        </w:rPr>
-        <w:t>high quality liquid asset) they want to hold</w:t>
+        <w:t>Level of HQLA(high quality liquid asset) they want to hold</w:t>
       </w:r>
       <w:r>
         <w:rPr>
@@ -1080,7 +1010,6 @@
         </w:rPr>
         <w:t>是</w:t>
       </w:r>
-      <w:proofErr w:type="gramStart"/>
       <w:r>
         <w:rPr>
           <w:lang w:val="en-US"/>
@@ -1091,14 +1020,771 @@
         <w:rPr>
           <w:lang w:val="en-US"/>
         </w:rPr>
+        <w:t>(interest on excess reserves)</w:t>
+      </w:r>
+    </w:p>
+    <w:p>
+      <w:pPr>
+        <w:pStyle w:val="ListParagraph"/>
+        <w:numPr>
+          <w:ilvl w:val="0"/>
+          <w:numId w:val="4"/>
+        </w:numPr>
+        <w:rPr>
+          <w:lang w:val="en-US"/>
+        </w:rPr>
+      </w:pPr>
+      <w:r>
+        <w:rPr>
+          <w:lang w:val="en-US"/>
+        </w:rPr>
+        <w:t>Senior loan officer opinion survey on bank lending practices.</w:t>
+      </w:r>
+    </w:p>
+    <w:p>
+      <w:pPr>
+        <w:pStyle w:val="ListParagraph"/>
+        <w:numPr>
+          <w:ilvl w:val="1"/>
+          <w:numId w:val="4"/>
+        </w:numPr>
+        <w:rPr>
+          <w:lang w:val="en-US"/>
+        </w:rPr>
+      </w:pPr>
+      <w:r>
+        <w:rPr>
+          <w:lang w:val="en-US"/>
+        </w:rPr>
+        <w:t>In 2020 Apr, significant number of banks have tightened their criteria to make loans</w:t>
+      </w:r>
+      <w:r>
+        <w:rPr>
+          <w:lang w:val="en-US"/>
+        </w:rPr>
+        <w:t xml:space="preserve"> to firms</w:t>
+      </w:r>
+    </w:p>
+    <w:p>
+      <w:pPr>
+        <w:pStyle w:val="ListParagraph"/>
+        <w:numPr>
+          <w:ilvl w:val="1"/>
+          <w:numId w:val="4"/>
+        </w:numPr>
+        <w:rPr>
+          <w:lang w:val="en-US"/>
+        </w:rPr>
+      </w:pPr>
+      <w:r>
+        <w:rPr>
+          <w:lang w:val="en-US"/>
+        </w:rPr>
+        <w:t>Also tightened the standards to make loans to household</w:t>
+      </w:r>
+    </w:p>
+    <w:p>
+      <w:pPr>
+        <w:pStyle w:val="ListParagraph"/>
+        <w:numPr>
+          <w:ilvl w:val="0"/>
+          <w:numId w:val="4"/>
+        </w:numPr>
+        <w:rPr>
+          <w:lang w:val="en-US"/>
+        </w:rPr>
+      </w:pPr>
+      <w:r>
+        <w:rPr>
+          <w:lang w:val="en-US"/>
+        </w:rPr>
+        <w:t>Large commercial banks</w:t>
+      </w:r>
+    </w:p>
+    <w:p>
+      <w:pPr>
+        <w:pStyle w:val="ListParagraph"/>
+        <w:numPr>
+          <w:ilvl w:val="0"/>
+          <w:numId w:val="4"/>
+        </w:numPr>
+        <w:rPr>
+          <w:lang w:val="en-US"/>
+        </w:rPr>
+      </w:pPr>
+      <w:r>
+        <w:rPr>
+          <w:lang w:val="en-US"/>
+        </w:rPr>
+        <w:t>Commercial paper rates and outstanding summary</w:t>
+      </w:r>
+    </w:p>
+    <w:p>
+      <w:pPr>
+        <w:pStyle w:val="ListParagraph"/>
+        <w:numPr>
+          <w:ilvl w:val="1"/>
+          <w:numId w:val="4"/>
+        </w:numPr>
+        <w:rPr>
+          <w:lang w:val="en-US"/>
+        </w:rPr>
+      </w:pPr>
+      <w:r>
+        <w:rPr>
+          <w:lang w:val="en-US"/>
+        </w:rPr>
+        <w:t>Commercial paper vs treasury bills:</w:t>
+      </w:r>
+    </w:p>
+    <w:p>
+      <w:pPr>
+        <w:pStyle w:val="ListParagraph"/>
+        <w:numPr>
+          <w:ilvl w:val="2"/>
+          <w:numId w:val="4"/>
+        </w:numPr>
+        <w:rPr>
+          <w:lang w:val="en-US"/>
+        </w:rPr>
+      </w:pPr>
+      <w:r>
+        <w:rPr>
+          <w:lang w:val="en-US"/>
+        </w:rPr>
+        <w:t xml:space="preserve">T-bills: 4 weeks to 1 year, short term US debt backed by the </w:t>
+      </w:r>
+      <w:r>
+        <w:rPr>
+          <w:lang w:val="en-US"/>
+        </w:rPr>
+        <w:t>government; pay interest only at maturity.</w:t>
+      </w:r>
+    </w:p>
+    <w:p>
+      <w:pPr>
+        <w:pStyle w:val="ListParagraph"/>
+        <w:numPr>
+          <w:ilvl w:val="2"/>
+          <w:numId w:val="4"/>
+        </w:numPr>
+        <w:rPr>
+          <w:lang w:val="en-US"/>
+        </w:rPr>
+      </w:pPr>
+      <w:r>
+        <w:rPr>
+          <w:lang w:val="en-US"/>
+        </w:rPr>
+        <w:t>T- notes: mature 2-10 years, bi-annual interest rate</w:t>
+      </w:r>
+    </w:p>
+    <w:p>
+      <w:pPr>
+        <w:pStyle w:val="ListParagraph"/>
+        <w:numPr>
+          <w:ilvl w:val="2"/>
+          <w:numId w:val="4"/>
+        </w:numPr>
+        <w:rPr>
+          <w:lang w:val="en-US"/>
+        </w:rPr>
+      </w:pPr>
+      <w:r>
+        <w:rPr>
+          <w:lang w:val="en-US"/>
+        </w:rPr>
+        <w:t>T-bonds: 30 years or more, offer investors bi-annually interest payment</w:t>
+      </w:r>
+    </w:p>
+    <w:p>
+      <w:pPr>
+        <w:pStyle w:val="ListParagraph"/>
+        <w:numPr>
+          <w:ilvl w:val="2"/>
+          <w:numId w:val="4"/>
+        </w:numPr>
+        <w:rPr>
+          <w:lang w:val="en-US"/>
+        </w:rPr>
+      </w:pPr>
+      <w:r>
+        <w:rPr>
+          <w:lang w:val="en-US"/>
+        </w:rPr>
+        <w:t>TIPS: pay interest bi-annually</w:t>
+      </w:r>
+    </w:p>
+    <w:p>
+      <w:pPr>
+        <w:pStyle w:val="ListParagraph"/>
+        <w:numPr>
+          <w:ilvl w:val="2"/>
+          <w:numId w:val="4"/>
+        </w:numPr>
+        <w:rPr>
+          <w:lang w:val="en-US"/>
+        </w:rPr>
+      </w:pPr>
+      <w:r>
+        <w:rPr>
+          <w:lang w:val="en-US"/>
+        </w:rPr>
+        <w:t>Commercial paper has higher default risk</w:t>
+      </w:r>
+      <w:r>
+        <w:rPr>
+          <w:lang w:val="en-US"/>
+        </w:rPr>
+        <w:t>. Thus higher return.</w:t>
+      </w:r>
+    </w:p>
+    <w:p>
+      <w:pPr>
+        <w:pStyle w:val="ListParagraph"/>
+        <w:numPr>
+          <w:ilvl w:val="3"/>
+          <w:numId w:val="4"/>
+        </w:numPr>
+        <w:rPr>
+          <w:lang w:val="en-US"/>
+        </w:rPr>
+      </w:pPr>
+      <w:r>
+        <w:rPr>
+          <w:lang w:val="en-US"/>
+        </w:rPr>
+        <w:t xml:space="preserve">Total outstanding: </w:t>
+      </w:r>
+      <w:r>
+        <w:rPr>
+          <w:lang w:val="en-US"/>
+        </w:rPr>
+        <w:t>financial: 600bn, nonfinancial: 300bn</w:t>
+      </w:r>
+    </w:p>
+    <w:p>
+      <w:pPr>
+        <w:pStyle w:val="ListParagraph"/>
+        <w:numPr>
+          <w:ilvl w:val="3"/>
+          <w:numId w:val="4"/>
+        </w:numPr>
+        <w:rPr>
+          <w:lang w:val="en-US"/>
+        </w:rPr>
+      </w:pPr>
+      <w:r>
+        <w:rPr>
+          <w:lang w:val="en-US"/>
+        </w:rPr>
+        <w:t xml:space="preserve">Yield: 90d: about 50 bps. </w:t>
+      </w:r>
+    </w:p>
+    <w:p>
+      <w:pPr>
+        <w:pStyle w:val="ListParagraph"/>
+        <w:numPr>
+          <w:ilvl w:val="0"/>
+          <w:numId w:val="4"/>
+        </w:numPr>
+        <w:rPr>
+          <w:lang w:val="en-US"/>
+        </w:rPr>
+      </w:pPr>
+      <w:r>
+        <w:rPr>
+          <w:lang w:val="en-US"/>
+        </w:rPr>
+        <w:t>Finance companies (</w:t>
+      </w:r>
+      <w:r>
+        <w:rPr>
+          <w:rFonts w:hint="eastAsia"/>
+          <w:lang w:val="en-US"/>
+        </w:rPr>
+        <w:t>财务公司</w:t>
+      </w:r>
+      <w:r>
+        <w:rPr>
+          <w:lang w:val="en-US"/>
+        </w:rPr>
+        <w:t>)</w:t>
+      </w:r>
+    </w:p>
+    <w:p>
+      <w:pPr>
+        <w:pStyle w:val="ListParagraph"/>
+        <w:numPr>
+          <w:ilvl w:val="2"/>
+          <w:numId w:val="4"/>
+        </w:numPr>
+        <w:rPr>
+          <w:lang w:val="en-US"/>
+        </w:rPr>
+      </w:pPr>
+      <w:r>
+        <w:rPr>
+          <w:rFonts w:hint="eastAsia"/>
+          <w:lang w:val="en-US"/>
+        </w:rPr>
+        <w:t>应收账款</w:t>
+      </w:r>
+      <w:r>
+        <w:rPr>
+          <w:rFonts w:hint="eastAsia"/>
+          <w:lang w:val="en-US"/>
+        </w:rPr>
+        <w:t>t</w:t>
+      </w:r>
+      <w:r>
+        <w:rPr>
+          <w:lang w:val="en-US"/>
+        </w:rPr>
+        <w:t xml:space="preserve">otal outstanding: </w:t>
+      </w:r>
+      <w:r>
+        <w:rPr>
+          <w:lang w:val="en-US"/>
+        </w:rPr>
+        <w:t xml:space="preserve">1300bn </w:t>
+      </w:r>
+    </w:p>
+    <w:p>
+      <w:pPr>
+        <w:pStyle w:val="ListParagraph"/>
+        <w:numPr>
+          <w:ilvl w:val="3"/>
+          <w:numId w:val="4"/>
+        </w:numPr>
+        <w:rPr>
+          <w:lang w:val="en-US"/>
+        </w:rPr>
+      </w:pPr>
+      <w:r>
+        <w:rPr>
+          <w:lang w:val="en-US"/>
+        </w:rPr>
+        <w:t>Consumer: 730 bn</w:t>
+      </w:r>
+    </w:p>
+    <w:p>
+      <w:pPr>
+        <w:pStyle w:val="ListParagraph"/>
+        <w:numPr>
+          <w:ilvl w:val="3"/>
+          <w:numId w:val="4"/>
+        </w:numPr>
+        <w:rPr>
+          <w:lang w:val="en-US"/>
+        </w:rPr>
+      </w:pPr>
+      <w:r>
+        <w:rPr>
+          <w:lang w:val="en-US"/>
+        </w:rPr>
+        <w:t>Real estate: 100 bn</w:t>
+      </w:r>
+    </w:p>
+    <w:p>
+      <w:pPr>
+        <w:pStyle w:val="ListParagraph"/>
+        <w:numPr>
+          <w:ilvl w:val="3"/>
+          <w:numId w:val="4"/>
+        </w:numPr>
+        <w:rPr>
+          <w:lang w:val="en-US"/>
+        </w:rPr>
+      </w:pPr>
+      <w:r>
+        <w:rPr>
+          <w:lang w:val="en-US"/>
+        </w:rPr>
+        <w:t>Business: 400bn</w:t>
+      </w:r>
+    </w:p>
+    <w:p>
+      <w:pPr>
+        <w:pStyle w:val="ListParagraph"/>
+        <w:numPr>
+          <w:ilvl w:val="0"/>
+          <w:numId w:val="4"/>
+        </w:numPr>
+        <w:rPr>
+          <w:lang w:val="en-US"/>
+        </w:rPr>
+      </w:pPr>
+      <w:r>
+        <w:rPr>
+          <w:lang w:val="en-US"/>
+        </w:rPr>
+        <w:t xml:space="preserve">New security issues: </w:t>
+      </w:r>
+    </w:p>
+    <w:p>
+      <w:pPr>
+        <w:pStyle w:val="ListParagraph"/>
+        <w:numPr>
+          <w:ilvl w:val="1"/>
+          <w:numId w:val="4"/>
+        </w:numPr>
+        <w:rPr>
+          <w:lang w:val="en-US"/>
+        </w:rPr>
+      </w:pPr>
+      <w:r>
+        <w:rPr>
+          <w:lang w:val="en-US"/>
+        </w:rPr>
+        <w:t>state and local government</w:t>
+      </w:r>
+      <w:r>
+        <w:rPr>
+          <w:lang w:val="en-US"/>
+        </w:rPr>
+        <w:t>:</w:t>
+      </w:r>
+    </w:p>
+    <w:p>
+      <w:pPr>
+        <w:pStyle w:val="ListParagraph"/>
+        <w:numPr>
+          <w:ilvl w:val="2"/>
+          <w:numId w:val="4"/>
+        </w:numPr>
+        <w:rPr>
+          <w:lang w:val="en-US"/>
+        </w:rPr>
+      </w:pPr>
+      <w:r>
+        <w:rPr>
+          <w:lang w:val="en-US"/>
+        </w:rPr>
+        <w:t xml:space="preserve">All issues, new and refunding: par amount on long term issues. </w:t>
+      </w:r>
+    </w:p>
+    <w:p>
+      <w:pPr>
+        <w:pStyle w:val="ListParagraph"/>
+        <w:numPr>
+          <w:ilvl w:val="3"/>
+          <w:numId w:val="4"/>
+        </w:numPr>
+        <w:rPr>
+          <w:lang w:val="en-US"/>
+        </w:rPr>
+      </w:pPr>
+      <w:r>
+        <w:rPr>
+          <w:lang w:val="en-US"/>
+        </w:rPr>
+        <w:t>Type: general obligation: secured by tax; revenue: secured by specific stream of revenues.</w:t>
+      </w:r>
+    </w:p>
+    <w:p>
+      <w:pPr>
+        <w:pStyle w:val="ListParagraph"/>
+        <w:numPr>
+          <w:ilvl w:val="3"/>
+          <w:numId w:val="4"/>
+        </w:numPr>
+        <w:rPr>
+          <w:lang w:val="en-US"/>
+        </w:rPr>
+      </w:pPr>
+      <w:r>
+        <w:rPr>
+          <w:lang w:val="en-US"/>
+        </w:rPr>
+        <w:t>Total 29</w:t>
+      </w:r>
+      <w:r>
+        <w:rPr>
+          <w:lang w:val="en-US"/>
+        </w:rPr>
+        <w:t>.5</w:t>
+      </w:r>
+      <w:r>
+        <w:rPr>
+          <w:lang w:val="en-US"/>
+        </w:rPr>
+        <w:t xml:space="preserve"> </w:t>
+      </w:r>
+      <w:r>
+        <w:rPr>
+          <w:lang w:val="en-US"/>
+        </w:rPr>
+        <w:t>Bn</w:t>
+      </w:r>
+      <w:r>
+        <w:rPr>
+          <w:lang w:val="en-US"/>
+        </w:rPr>
+        <w:t xml:space="preserve"> dollars</w:t>
+      </w:r>
+      <w:r>
+        <w:rPr>
+          <w:lang w:val="en-US"/>
+        </w:rPr>
+        <w:t xml:space="preserve"> in Apr 2020; 434 bn dollars in 2019 whole year. </w:t>
+      </w:r>
+    </w:p>
+    <w:p>
+      <w:pPr>
+        <w:pStyle w:val="ListParagraph"/>
+        <w:numPr>
+          <w:ilvl w:val="1"/>
+          <w:numId w:val="4"/>
+        </w:numPr>
+        <w:rPr>
+          <w:lang w:val="en-US"/>
+        </w:rPr>
+      </w:pPr>
+      <w:r>
+        <w:rPr>
+          <w:lang w:val="en-US"/>
+        </w:rPr>
+        <w:t>US corp</w:t>
+      </w:r>
+      <w:r>
+        <w:rPr>
+          <w:rFonts w:hint="eastAsia"/>
+          <w:lang w:val="en-US"/>
+        </w:rPr>
         <w:t>(</w:t>
       </w:r>
-      <w:proofErr w:type="gramEnd"/>
-      <w:r>
-        <w:rPr>
-          <w:lang w:val="en-US"/>
-        </w:rPr>
-        <w:t>interest on excess reserves)</w:t>
+      <w:r>
+        <w:rPr>
+          <w:lang w:val="en-US"/>
+        </w:rPr>
+        <w:t>exclude government and agency bonds)</w:t>
+      </w:r>
+      <w:r>
+        <w:rPr>
+          <w:lang w:val="en-US"/>
+        </w:rPr>
+        <w:t>:</w:t>
+      </w:r>
+    </w:p>
+    <w:p>
+      <w:pPr>
+        <w:pStyle w:val="ListParagraph"/>
+        <w:numPr>
+          <w:ilvl w:val="2"/>
+          <w:numId w:val="4"/>
+        </w:numPr>
+        <w:rPr>
+          <w:lang w:val="en-US"/>
+        </w:rPr>
+      </w:pPr>
+      <w:r>
+        <w:rPr>
+          <w:lang w:val="en-US"/>
+        </w:rPr>
+        <w:t>Financial:</w:t>
+      </w:r>
+    </w:p>
+    <w:p>
+      <w:pPr>
+        <w:pStyle w:val="ListParagraph"/>
+        <w:numPr>
+          <w:ilvl w:val="3"/>
+          <w:numId w:val="4"/>
+        </w:numPr>
+        <w:rPr>
+          <w:lang w:val="en-US"/>
+        </w:rPr>
+      </w:pPr>
+      <w:r>
+        <w:rPr>
+          <w:lang w:val="en-US"/>
+        </w:rPr>
+        <w:t>Bonds: maturing more than 1 year</w:t>
+      </w:r>
+    </w:p>
+    <w:p>
+      <w:pPr>
+        <w:pStyle w:val="ListParagraph"/>
+        <w:numPr>
+          <w:ilvl w:val="3"/>
+          <w:numId w:val="4"/>
+        </w:numPr>
+        <w:rPr>
+          <w:lang w:val="en-US"/>
+        </w:rPr>
+      </w:pPr>
+      <w:r>
+        <w:rPr>
+          <w:lang w:val="en-US"/>
+        </w:rPr>
+        <w:t xml:space="preserve">2020 Apr: </w:t>
+      </w:r>
+      <w:r>
+        <w:rPr>
+          <w:lang w:val="en-US"/>
+        </w:rPr>
+        <w:t>71</w:t>
+      </w:r>
+      <w:r>
+        <w:rPr>
+          <w:lang w:val="en-US"/>
+        </w:rPr>
+        <w:t xml:space="preserve"> billion bonds, </w:t>
+      </w:r>
+      <w:r>
+        <w:rPr>
+          <w:lang w:val="en-US"/>
+        </w:rPr>
+        <w:t>5 billion stocks</w:t>
+      </w:r>
+    </w:p>
+    <w:p>
+      <w:pPr>
+        <w:pStyle w:val="ListParagraph"/>
+        <w:numPr>
+          <w:ilvl w:val="2"/>
+          <w:numId w:val="4"/>
+        </w:numPr>
+        <w:rPr>
+          <w:lang w:val="en-US"/>
+        </w:rPr>
+      </w:pPr>
+      <w:r>
+        <w:rPr>
+          <w:lang w:val="en-US"/>
+        </w:rPr>
+        <w:t>Non-financial:</w:t>
+      </w:r>
+    </w:p>
+    <w:p>
+      <w:pPr>
+        <w:pStyle w:val="ListParagraph"/>
+        <w:numPr>
+          <w:ilvl w:val="3"/>
+          <w:numId w:val="4"/>
+        </w:numPr>
+        <w:rPr>
+          <w:lang w:val="en-US"/>
+        </w:rPr>
+      </w:pPr>
+      <w:r>
+        <w:rPr>
+          <w:lang w:val="en-US"/>
+        </w:rPr>
+        <w:t>2020 Apr: 240 bn bonds; 7 bn stocks</w:t>
+      </w:r>
+    </w:p>
+    <w:p>
+      <w:pPr>
+        <w:pStyle w:val="ListParagraph"/>
+        <w:numPr>
+          <w:ilvl w:val="2"/>
+          <w:numId w:val="4"/>
+        </w:numPr>
+        <w:rPr>
+          <w:lang w:val="en-US"/>
+        </w:rPr>
+      </w:pPr>
+      <w:r>
+        <w:rPr>
+          <w:lang w:val="en-US"/>
+        </w:rPr>
+        <w:t>Technical:</w:t>
+      </w:r>
+    </w:p>
+    <w:p>
+      <w:pPr>
+        <w:pStyle w:val="ListParagraph"/>
+        <w:numPr>
+          <w:ilvl w:val="3"/>
+          <w:numId w:val="4"/>
+        </w:numPr>
+        <w:rPr>
+          <w:lang w:val="en-US"/>
+        </w:rPr>
+      </w:pPr>
+      <w:r>
+        <w:rPr>
+          <w:lang w:val="en-US"/>
+        </w:rPr>
+        <w:t>Financial issue includes ABS</w:t>
+      </w:r>
+    </w:p>
+    <w:p>
+      <w:pPr>
+        <w:pStyle w:val="ListParagraph"/>
+        <w:numPr>
+          <w:ilvl w:val="3"/>
+          <w:numId w:val="4"/>
+        </w:numPr>
+        <w:rPr>
+          <w:lang w:val="en-US"/>
+        </w:rPr>
+      </w:pPr>
+      <w:r>
+        <w:rPr>
+          <w:lang w:val="en-US"/>
+        </w:rPr>
+        <w:t>Medium term notes included in the issuance numbers</w:t>
+      </w:r>
+      <w:r>
+        <w:rPr>
+          <w:lang w:val="en-US"/>
+        </w:rPr>
+        <w:t>.</w:t>
+      </w:r>
+    </w:p>
+    <w:p>
+      <w:pPr>
+        <w:pStyle w:val="ListParagraph"/>
+        <w:numPr>
+          <w:ilvl w:val="4"/>
+          <w:numId w:val="4"/>
+        </w:numPr>
+        <w:rPr>
+          <w:lang w:val="en-US"/>
+        </w:rPr>
+      </w:pPr>
+      <w:r>
+        <w:rPr>
+          <w:lang w:val="en-US"/>
+        </w:rPr>
+        <w:t xml:space="preserve">MTNs: </w:t>
+      </w:r>
+      <w:r>
+        <w:rPr>
+          <w:rFonts w:hint="eastAsia"/>
+          <w:lang w:val="en-US"/>
+        </w:rPr>
+        <w:t>类似于信用卡，</w:t>
+      </w:r>
+      <w:r>
+        <w:rPr>
+          <w:rFonts w:hint="eastAsia"/>
+          <w:lang w:val="en-US"/>
+        </w:rPr>
+        <w:t>相当于带有</w:t>
+      </w:r>
+      <w:r>
+        <w:rPr>
+          <w:rFonts w:hint="eastAsia"/>
+          <w:lang w:val="en-US"/>
+        </w:rPr>
+        <w:t>o</w:t>
+      </w:r>
+      <w:r>
+        <w:rPr>
+          <w:lang w:val="en-US"/>
+        </w:rPr>
+        <w:t>ption</w:t>
+      </w:r>
+      <w:r>
+        <w:rPr>
+          <w:rFonts w:hint="eastAsia"/>
+          <w:lang w:val="en-US"/>
+        </w:rPr>
+        <w:t>的债券</w:t>
       </w:r>
     </w:p>
     <w:p>
@@ -1116,7 +1802,43 @@
         <w:rPr>
           <w:lang w:val="en-US"/>
         </w:rPr>
-        <w:t>Senior loan officer opinion survey on bank lending practices.</w:t>
+        <w:t>Senior credit officer opinion on dealer financing  terms (not so important)\</w:t>
+      </w:r>
+    </w:p>
+    <w:p>
+      <w:pPr>
+        <w:pStyle w:val="ListParagraph"/>
+        <w:numPr>
+          <w:ilvl w:val="0"/>
+          <w:numId w:val="4"/>
+        </w:numPr>
+        <w:rPr>
+          <w:lang w:val="en-US"/>
+        </w:rPr>
+      </w:pPr>
+      <w:r>
+        <w:rPr>
+          <w:lang w:val="en-US"/>
+        </w:rPr>
+        <w:t>H10: exchange rates</w:t>
+      </w:r>
+    </w:p>
+    <w:p>
+      <w:pPr>
+        <w:pStyle w:val="ListParagraph"/>
+        <w:numPr>
+          <w:ilvl w:val="0"/>
+          <w:numId w:val="4"/>
+        </w:numPr>
+        <w:rPr>
+          <w:lang w:val="en-US"/>
+        </w:rPr>
+      </w:pPr>
+      <w:r>
+        <w:rPr>
+          <w:lang w:val="en-US"/>
+        </w:rPr>
+        <w:t xml:space="preserve">US reserves: </w:t>
       </w:r>
     </w:p>
     <w:p>
@@ -1134,13 +1856,7 @@
         <w:rPr>
           <w:lang w:val="en-US"/>
         </w:rPr>
-        <w:t>In 2020 Apr, significant number of banks have tightened their criteria to make loans</w:t>
-      </w:r>
-      <w:r>
-        <w:rPr>
-          <w:lang w:val="en-US"/>
-        </w:rPr>
-        <w:t xml:space="preserve"> to firms</w:t>
+        <w:t>Gold: unchanged over sometime</w:t>
       </w:r>
     </w:p>
     <w:p>
@@ -1158,7 +1874,43 @@
         <w:rPr>
           <w:lang w:val="en-US"/>
         </w:rPr>
-        <w:t>Also tightened the standards to make loans to household</w:t>
+        <w:t>SPR</w:t>
+      </w:r>
+    </w:p>
+    <w:p>
+      <w:pPr>
+        <w:pStyle w:val="ListParagraph"/>
+        <w:numPr>
+          <w:ilvl w:val="1"/>
+          <w:numId w:val="4"/>
+        </w:numPr>
+        <w:rPr>
+          <w:lang w:val="en-US"/>
+        </w:rPr>
+      </w:pPr>
+      <w:r>
+        <w:rPr>
+          <w:lang w:val="en-US"/>
+        </w:rPr>
+        <w:t>IMF</w:t>
+      </w:r>
+    </w:p>
+    <w:p>
+      <w:pPr>
+        <w:pStyle w:val="ListParagraph"/>
+        <w:numPr>
+          <w:ilvl w:val="1"/>
+          <w:numId w:val="4"/>
+        </w:numPr>
+        <w:rPr>
+          <w:lang w:val="en-US"/>
+        </w:rPr>
+      </w:pPr>
+      <w:r>
+        <w:rPr>
+          <w:lang w:val="en-US"/>
+        </w:rPr>
+        <w:t>Foreign</w:t>
       </w:r>
     </w:p>
     <w:p>
@@ -1176,7 +1928,7 @@
         <w:rPr>
           <w:lang w:val="en-US"/>
         </w:rPr>
-        <w:t>Large commercial banks</w:t>
+        <w:t>TIC data</w:t>
       </w:r>
     </w:p>
     <w:p>
@@ -1194,7 +1946,7 @@
         <w:rPr>
           <w:lang w:val="en-US"/>
         </w:rPr>
-        <w:t>Commercial paper rates and outstanding summary</w:t>
+        <w:t>Consumer credit: revolving vs non-revolving:</w:t>
       </w:r>
     </w:p>
     <w:p>
@@ -1212,7 +1964,214 @@
         <w:rPr>
           <w:lang w:val="en-US"/>
         </w:rPr>
-        <w:t>Commercial paper vs treasury bills:</w:t>
+        <w:lastRenderedPageBreak/>
+        <w:t>Revolving: credit card</w:t>
+      </w:r>
+      <w:r>
+        <w:rPr>
+          <w:lang w:val="en-US"/>
+        </w:rPr>
+        <w:t>: 1000 billion</w:t>
+      </w:r>
+    </w:p>
+    <w:p>
+      <w:pPr>
+        <w:pStyle w:val="ListParagraph"/>
+        <w:numPr>
+          <w:ilvl w:val="1"/>
+          <w:numId w:val="4"/>
+        </w:numPr>
+        <w:rPr>
+          <w:lang w:val="en-US"/>
+        </w:rPr>
+      </w:pPr>
+      <w:r>
+        <w:rPr>
+          <w:lang w:val="en-US"/>
+        </w:rPr>
+        <w:t>Non-revolving: student loans and auto loans</w:t>
+      </w:r>
+      <w:r>
+        <w:rPr>
+          <w:rFonts w:hint="eastAsia"/>
+          <w:lang w:val="en-US"/>
+        </w:rPr>
+        <w:t>：</w:t>
+      </w:r>
+      <w:r>
+        <w:rPr>
+          <w:rFonts w:hint="eastAsia"/>
+          <w:lang w:val="en-US"/>
+        </w:rPr>
+        <w:t xml:space="preserve"> 3000</w:t>
+      </w:r>
+      <w:r>
+        <w:rPr>
+          <w:lang w:val="en-US"/>
+        </w:rPr>
+        <w:t xml:space="preserve"> billion</w:t>
+      </w:r>
+    </w:p>
+    <w:p>
+      <w:pPr>
+        <w:pStyle w:val="ListParagraph"/>
+        <w:numPr>
+          <w:ilvl w:val="0"/>
+          <w:numId w:val="4"/>
+        </w:numPr>
+        <w:rPr>
+          <w:lang w:val="en-US"/>
+        </w:rPr>
+      </w:pPr>
+      <w:r>
+        <w:rPr>
+          <w:lang w:val="en-US"/>
+        </w:rPr>
+        <w:t>Household debt service as % of personal income:</w:t>
+      </w:r>
+    </w:p>
+    <w:p>
+      <w:pPr>
+        <w:pStyle w:val="ListParagraph"/>
+        <w:numPr>
+          <w:ilvl w:val="1"/>
+          <w:numId w:val="4"/>
+        </w:numPr>
+        <w:rPr>
+          <w:lang w:val="en-US"/>
+        </w:rPr>
+      </w:pPr>
+      <w:r>
+        <w:rPr>
+          <w:lang w:val="en-US"/>
+        </w:rPr>
+        <w:t>Mortgage: 4; consumer: 6; total: 10</w:t>
+      </w:r>
+    </w:p>
+    <w:p>
+      <w:pPr>
+        <w:pStyle w:val="ListParagraph"/>
+        <w:numPr>
+          <w:ilvl w:val="0"/>
+          <w:numId w:val="4"/>
+        </w:numPr>
+        <w:rPr>
+          <w:lang w:val="en-US"/>
+        </w:rPr>
+      </w:pPr>
+      <w:r>
+        <w:rPr>
+          <w:lang w:val="en-US"/>
+        </w:rPr>
+        <w:t>Mortgage debt outstanding:</w:t>
+      </w:r>
+    </w:p>
+    <w:p>
+      <w:pPr>
+        <w:pStyle w:val="ListParagraph"/>
+        <w:numPr>
+          <w:ilvl w:val="1"/>
+          <w:numId w:val="4"/>
+        </w:numPr>
+        <w:rPr>
+          <w:lang w:val="en-US"/>
+        </w:rPr>
+      </w:pPr>
+      <w:r>
+        <w:rPr>
+          <w:lang w:val="en-US"/>
+        </w:rPr>
+        <w:t>All sector: 16140 billion</w:t>
+      </w:r>
+    </w:p>
+    <w:p>
+      <w:pPr>
+        <w:pStyle w:val="ListParagraph"/>
+        <w:numPr>
+          <w:ilvl w:val="1"/>
+          <w:numId w:val="4"/>
+        </w:numPr>
+        <w:rPr>
+          <w:lang w:val="en-US"/>
+        </w:rPr>
+      </w:pPr>
+      <w:r>
+        <w:rPr>
+          <w:lang w:val="en-US"/>
+        </w:rPr>
+        <w:t xml:space="preserve">1-4 family: </w:t>
+      </w:r>
+    </w:p>
+    <w:p>
+      <w:pPr>
+        <w:pStyle w:val="ListParagraph"/>
+        <w:numPr>
+          <w:ilvl w:val="1"/>
+          <w:numId w:val="4"/>
+        </w:numPr>
+        <w:rPr>
+          <w:lang w:val="en-US"/>
+        </w:rPr>
+      </w:pPr>
+      <w:r>
+        <w:rPr>
+          <w:lang w:val="en-US"/>
+        </w:rPr>
+        <w:t>Multi family residences</w:t>
+      </w:r>
+    </w:p>
+    <w:p>
+      <w:pPr>
+        <w:pStyle w:val="ListParagraph"/>
+        <w:numPr>
+          <w:ilvl w:val="1"/>
+          <w:numId w:val="4"/>
+        </w:numPr>
+        <w:rPr>
+          <w:lang w:val="en-US"/>
+        </w:rPr>
+      </w:pPr>
+      <w:r>
+        <w:rPr>
+          <w:lang w:val="en-US"/>
+        </w:rPr>
+        <w:t>Nonfarm, nonresidential</w:t>
+      </w:r>
+    </w:p>
+    <w:p>
+      <w:pPr>
+        <w:pStyle w:val="ListParagraph"/>
+        <w:numPr>
+          <w:ilvl w:val="1"/>
+          <w:numId w:val="4"/>
+        </w:numPr>
+        <w:rPr>
+          <w:lang w:val="en-US"/>
+        </w:rPr>
+      </w:pPr>
+      <w:r>
+        <w:rPr>
+          <w:lang w:val="en-US"/>
+        </w:rPr>
+        <w:t>Farm</w:t>
+      </w:r>
+    </w:p>
+    <w:p>
+      <w:pPr>
+        <w:pStyle w:val="ListParagraph"/>
+        <w:numPr>
+          <w:ilvl w:val="1"/>
+          <w:numId w:val="4"/>
+        </w:numPr>
+        <w:rPr>
+          <w:lang w:val="en-US"/>
+        </w:rPr>
+      </w:pPr>
+      <w:r>
+        <w:rPr>
+          <w:lang w:val="en-US"/>
+        </w:rPr>
+        <w:t>Holder category:</w:t>
       </w:r>
     </w:p>
     <w:p>
@@ -1230,27 +2189,7 @@
         <w:rPr>
           <w:lang w:val="en-US"/>
         </w:rPr>
-        <w:t xml:space="preserve">T-bills: 4 weeks to </w:t>
-      </w:r>
-      <w:proofErr w:type="gramStart"/>
-      <w:r>
-        <w:rPr>
-          <w:lang w:val="en-US"/>
-        </w:rPr>
-        <w:t>1 year</w:t>
-      </w:r>
-      <w:proofErr w:type="gramEnd"/>
-      <w:r>
-        <w:rPr>
-          <w:lang w:val="en-US"/>
-        </w:rPr>
-        <w:t xml:space="preserve">, short term US debt backed by the </w:t>
-      </w:r>
-      <w:r>
-        <w:rPr>
-          <w:lang w:val="en-US"/>
-        </w:rPr>
-        <w:t>government; pay interest only at maturity.</w:t>
+        <w:t>Depository institutions</w:t>
       </w:r>
     </w:p>
     <w:p>
@@ -1268,7 +2207,7 @@
         <w:rPr>
           <w:lang w:val="en-US"/>
         </w:rPr>
-        <w:t>T- notes: mature 2-10 years, bi-annual interest rate</w:t>
+        <w:t>Life insurance companies</w:t>
       </w:r>
     </w:p>
     <w:p>
@@ -1286,63 +2225,7 @@
         <w:rPr>
           <w:lang w:val="en-US"/>
         </w:rPr>
-        <w:t>T-bonds: 30 years or more, offer investors bi-annually interest payment</w:t>
-      </w:r>
-    </w:p>
-    <w:p>
-      <w:pPr>
-        <w:pStyle w:val="ListParagraph"/>
-        <w:numPr>
-          <w:ilvl w:val="2"/>
-          <w:numId w:val="4"/>
-        </w:numPr>
-        <w:rPr>
-          <w:lang w:val="en-US"/>
-        </w:rPr>
-      </w:pPr>
-      <w:r>
-        <w:rPr>
-          <w:lang w:val="en-US"/>
-        </w:rPr>
-        <w:t>TIPS: pay interest bi-annually</w:t>
-      </w:r>
-    </w:p>
-    <w:p>
-      <w:pPr>
-        <w:pStyle w:val="ListParagraph"/>
-        <w:numPr>
-          <w:ilvl w:val="2"/>
-          <w:numId w:val="4"/>
-        </w:numPr>
-        <w:rPr>
-          <w:lang w:val="en-US"/>
-        </w:rPr>
-      </w:pPr>
-      <w:r>
-        <w:rPr>
-          <w:lang w:val="en-US"/>
-        </w:rPr>
-        <w:t>Commercial paper has higher default risk</w:t>
-      </w:r>
-      <w:r>
-        <w:rPr>
-          <w:lang w:val="en-US"/>
-        </w:rPr>
-        <w:t xml:space="preserve">. </w:t>
-      </w:r>
-      <w:proofErr w:type="gramStart"/>
-      <w:r>
-        <w:rPr>
-          <w:lang w:val="en-US"/>
-        </w:rPr>
-        <w:t>Thus</w:t>
-      </w:r>
-      <w:proofErr w:type="gramEnd"/>
-      <w:r>
-        <w:rPr>
-          <w:lang w:val="en-US"/>
-        </w:rPr>
-        <w:t xml:space="preserve"> higher return.</w:t>
+        <w:t>Fed related agencies</w:t>
       </w:r>
     </w:p>
     <w:p>
@@ -1360,13 +2243,7 @@
         <w:rPr>
           <w:lang w:val="en-US"/>
         </w:rPr>
-        <w:t xml:space="preserve">Total outstanding: </w:t>
-      </w:r>
-      <w:r>
-        <w:rPr>
-          <w:lang w:val="en-US"/>
-        </w:rPr>
-        <w:t>financial: 600bn, nonfinancial: 300bn</w:t>
+        <w:t>Ginni mac</w:t>
       </w:r>
     </w:p>
     <w:p>
@@ -1384,1014 +2261,7 @@
         <w:rPr>
           <w:lang w:val="en-US"/>
         </w:rPr>
-        <w:t xml:space="preserve">Yield: 90d: about 50 bps. </w:t>
-      </w:r>
-    </w:p>
-    <w:p>
-      <w:pPr>
-        <w:pStyle w:val="ListParagraph"/>
-        <w:numPr>
-          <w:ilvl w:val="0"/>
-          <w:numId w:val="4"/>
-        </w:numPr>
-        <w:rPr>
-          <w:lang w:val="en-US"/>
-        </w:rPr>
-      </w:pPr>
-      <w:r>
-        <w:rPr>
-          <w:lang w:val="en-US"/>
-        </w:rPr>
-        <w:t>Finance companies (</w:t>
-      </w:r>
-      <w:r>
-        <w:rPr>
-          <w:rFonts w:hint="eastAsia"/>
-          <w:lang w:val="en-US"/>
-        </w:rPr>
-        <w:t>财务公司</w:t>
-      </w:r>
-      <w:r>
-        <w:rPr>
-          <w:lang w:val="en-US"/>
-        </w:rPr>
-        <w:t>)</w:t>
-      </w:r>
-    </w:p>
-    <w:p>
-      <w:pPr>
-        <w:pStyle w:val="ListParagraph"/>
-        <w:numPr>
-          <w:ilvl w:val="2"/>
-          <w:numId w:val="4"/>
-        </w:numPr>
-        <w:rPr>
-          <w:lang w:val="en-US"/>
-        </w:rPr>
-      </w:pPr>
-      <w:r>
-        <w:rPr>
-          <w:rFonts w:hint="eastAsia"/>
-          <w:lang w:val="en-US"/>
-        </w:rPr>
-        <w:t>应收账款</w:t>
-      </w:r>
-      <w:r>
-        <w:rPr>
-          <w:rFonts w:hint="eastAsia"/>
-          <w:lang w:val="en-US"/>
-        </w:rPr>
-        <w:t>t</w:t>
-      </w:r>
-      <w:r>
-        <w:rPr>
-          <w:lang w:val="en-US"/>
-        </w:rPr>
-        <w:t xml:space="preserve">otal outstanding: </w:t>
-      </w:r>
-      <w:r>
-        <w:rPr>
-          <w:lang w:val="en-US"/>
-        </w:rPr>
-        <w:t xml:space="preserve">1300bn </w:t>
-      </w:r>
-    </w:p>
-    <w:p>
-      <w:pPr>
-        <w:pStyle w:val="ListParagraph"/>
-        <w:numPr>
-          <w:ilvl w:val="3"/>
-          <w:numId w:val="4"/>
-        </w:numPr>
-        <w:rPr>
-          <w:lang w:val="en-US"/>
-        </w:rPr>
-      </w:pPr>
-      <w:r>
-        <w:rPr>
-          <w:lang w:val="en-US"/>
-        </w:rPr>
-        <w:t>Consumer: 730 bn</w:t>
-      </w:r>
-    </w:p>
-    <w:p>
-      <w:pPr>
-        <w:pStyle w:val="ListParagraph"/>
-        <w:numPr>
-          <w:ilvl w:val="3"/>
-          <w:numId w:val="4"/>
-        </w:numPr>
-        <w:rPr>
-          <w:lang w:val="en-US"/>
-        </w:rPr>
-      </w:pPr>
-      <w:r>
-        <w:rPr>
-          <w:lang w:val="en-US"/>
-        </w:rPr>
-        <w:t>Real estate: 100 bn</w:t>
-      </w:r>
-    </w:p>
-    <w:p>
-      <w:pPr>
-        <w:pStyle w:val="ListParagraph"/>
-        <w:numPr>
-          <w:ilvl w:val="3"/>
-          <w:numId w:val="4"/>
-        </w:numPr>
-        <w:rPr>
-          <w:lang w:val="en-US"/>
-        </w:rPr>
-      </w:pPr>
-      <w:r>
-        <w:rPr>
-          <w:lang w:val="en-US"/>
-        </w:rPr>
-        <w:t>Business: 400bn</w:t>
-      </w:r>
-    </w:p>
-    <w:p>
-      <w:pPr>
-        <w:pStyle w:val="ListParagraph"/>
-        <w:numPr>
-          <w:ilvl w:val="0"/>
-          <w:numId w:val="4"/>
-        </w:numPr>
-        <w:rPr>
-          <w:lang w:val="en-US"/>
-        </w:rPr>
-      </w:pPr>
-      <w:r>
-        <w:rPr>
-          <w:lang w:val="en-US"/>
-        </w:rPr>
-        <w:t xml:space="preserve">New security issues: </w:t>
-      </w:r>
-    </w:p>
-    <w:p>
-      <w:pPr>
-        <w:pStyle w:val="ListParagraph"/>
-        <w:numPr>
-          <w:ilvl w:val="1"/>
-          <w:numId w:val="4"/>
-        </w:numPr>
-        <w:rPr>
-          <w:lang w:val="en-US"/>
-        </w:rPr>
-      </w:pPr>
-      <w:r>
-        <w:rPr>
-          <w:lang w:val="en-US"/>
-        </w:rPr>
-        <w:t>state and local government</w:t>
-      </w:r>
-      <w:r>
-        <w:rPr>
-          <w:lang w:val="en-US"/>
-        </w:rPr>
-        <w:t>:</w:t>
-      </w:r>
-    </w:p>
-    <w:p>
-      <w:pPr>
-        <w:pStyle w:val="ListParagraph"/>
-        <w:numPr>
-          <w:ilvl w:val="2"/>
-          <w:numId w:val="4"/>
-        </w:numPr>
-        <w:rPr>
-          <w:lang w:val="en-US"/>
-        </w:rPr>
-      </w:pPr>
-      <w:r>
-        <w:rPr>
-          <w:lang w:val="en-US"/>
-        </w:rPr>
-        <w:t xml:space="preserve">All issues, new and refunding: par amount on long term issues. </w:t>
-      </w:r>
-    </w:p>
-    <w:p>
-      <w:pPr>
-        <w:pStyle w:val="ListParagraph"/>
-        <w:numPr>
-          <w:ilvl w:val="3"/>
-          <w:numId w:val="4"/>
-        </w:numPr>
-        <w:rPr>
-          <w:lang w:val="en-US"/>
-        </w:rPr>
-      </w:pPr>
-      <w:r>
-        <w:rPr>
-          <w:lang w:val="en-US"/>
-        </w:rPr>
-        <w:t>Type: general obligation: secured by tax; revenue: secured by specific stream of revenues.</w:t>
-      </w:r>
-    </w:p>
-    <w:p>
-      <w:pPr>
-        <w:pStyle w:val="ListParagraph"/>
-        <w:numPr>
-          <w:ilvl w:val="3"/>
-          <w:numId w:val="4"/>
-        </w:numPr>
-        <w:rPr>
-          <w:lang w:val="en-US"/>
-        </w:rPr>
-      </w:pPr>
-      <w:r>
-        <w:rPr>
-          <w:lang w:val="en-US"/>
-        </w:rPr>
-        <w:t>Total 29,481 million dollars</w:t>
-      </w:r>
-      <w:r>
-        <w:rPr>
-          <w:lang w:val="en-US"/>
-        </w:rPr>
-        <w:t xml:space="preserve"> in Apr 2020; 434 bn dollars in 2019 whole year. </w:t>
-      </w:r>
-    </w:p>
-    <w:p>
-      <w:pPr>
-        <w:pStyle w:val="ListParagraph"/>
-        <w:numPr>
-          <w:ilvl w:val="1"/>
-          <w:numId w:val="4"/>
-        </w:numPr>
-        <w:rPr>
-          <w:lang w:val="en-US"/>
-        </w:rPr>
-      </w:pPr>
-      <w:r>
-        <w:rPr>
-          <w:lang w:val="en-US"/>
-        </w:rPr>
-        <w:t xml:space="preserve">US </w:t>
-      </w:r>
-      <w:proofErr w:type="spellStart"/>
-      <w:proofErr w:type="gramStart"/>
-      <w:r>
-        <w:rPr>
-          <w:lang w:val="en-US"/>
-        </w:rPr>
-        <w:t>corp</w:t>
-      </w:r>
-      <w:proofErr w:type="spellEnd"/>
-      <w:r>
-        <w:rPr>
-          <w:rFonts w:hint="eastAsia"/>
-          <w:lang w:val="en-US"/>
-        </w:rPr>
-        <w:t>(</w:t>
-      </w:r>
-      <w:proofErr w:type="gramEnd"/>
-      <w:r>
-        <w:rPr>
-          <w:lang w:val="en-US"/>
-        </w:rPr>
-        <w:t>exclude government and agency bonds)</w:t>
-      </w:r>
-      <w:r>
-        <w:rPr>
-          <w:lang w:val="en-US"/>
-        </w:rPr>
-        <w:t>:</w:t>
-      </w:r>
-    </w:p>
-    <w:p>
-      <w:pPr>
-        <w:pStyle w:val="ListParagraph"/>
-        <w:numPr>
-          <w:ilvl w:val="2"/>
-          <w:numId w:val="4"/>
-        </w:numPr>
-        <w:rPr>
-          <w:lang w:val="en-US"/>
-        </w:rPr>
-      </w:pPr>
-      <w:r>
-        <w:rPr>
-          <w:lang w:val="en-US"/>
-        </w:rPr>
-        <w:t>Financial:</w:t>
-      </w:r>
-    </w:p>
-    <w:p>
-      <w:pPr>
-        <w:pStyle w:val="ListParagraph"/>
-        <w:numPr>
-          <w:ilvl w:val="3"/>
-          <w:numId w:val="4"/>
-        </w:numPr>
-        <w:rPr>
-          <w:lang w:val="en-US"/>
-        </w:rPr>
-      </w:pPr>
-      <w:r>
-        <w:rPr>
-          <w:lang w:val="en-US"/>
-        </w:rPr>
-        <w:t>Bonds: maturing more than 1 year</w:t>
-      </w:r>
-    </w:p>
-    <w:p>
-      <w:pPr>
-        <w:pStyle w:val="ListParagraph"/>
-        <w:numPr>
-          <w:ilvl w:val="3"/>
-          <w:numId w:val="4"/>
-        </w:numPr>
-        <w:rPr>
-          <w:lang w:val="en-US"/>
-        </w:rPr>
-      </w:pPr>
-      <w:r>
-        <w:rPr>
-          <w:lang w:val="en-US"/>
-        </w:rPr>
-        <w:t xml:space="preserve">2020 Apr: </w:t>
-      </w:r>
-      <w:r>
-        <w:rPr>
-          <w:lang w:val="en-US"/>
-        </w:rPr>
-        <w:t>71</w:t>
-      </w:r>
-      <w:r>
-        <w:rPr>
-          <w:lang w:val="en-US"/>
-        </w:rPr>
-        <w:t xml:space="preserve"> billion bonds, </w:t>
-      </w:r>
-      <w:r>
-        <w:rPr>
-          <w:lang w:val="en-US"/>
-        </w:rPr>
-        <w:t>5 billion stocks</w:t>
-      </w:r>
-    </w:p>
-    <w:p>
-      <w:pPr>
-        <w:pStyle w:val="ListParagraph"/>
-        <w:numPr>
-          <w:ilvl w:val="2"/>
-          <w:numId w:val="4"/>
-        </w:numPr>
-        <w:rPr>
-          <w:lang w:val="en-US"/>
-        </w:rPr>
-      </w:pPr>
-      <w:r>
-        <w:rPr>
-          <w:lang w:val="en-US"/>
-        </w:rPr>
-        <w:t>Non-financial:</w:t>
-      </w:r>
-    </w:p>
-    <w:p>
-      <w:pPr>
-        <w:pStyle w:val="ListParagraph"/>
-        <w:numPr>
-          <w:ilvl w:val="3"/>
-          <w:numId w:val="4"/>
-        </w:numPr>
-        <w:rPr>
-          <w:lang w:val="en-US"/>
-        </w:rPr>
-      </w:pPr>
-      <w:r>
-        <w:rPr>
-          <w:lang w:val="en-US"/>
-        </w:rPr>
-        <w:t>2020 Apr: 240 bn bonds; 7 bn stocks</w:t>
-      </w:r>
-    </w:p>
-    <w:p>
-      <w:pPr>
-        <w:pStyle w:val="ListParagraph"/>
-        <w:numPr>
-          <w:ilvl w:val="2"/>
-          <w:numId w:val="4"/>
-        </w:numPr>
-        <w:rPr>
-          <w:lang w:val="en-US"/>
-        </w:rPr>
-      </w:pPr>
-      <w:r>
-        <w:rPr>
-          <w:lang w:val="en-US"/>
-        </w:rPr>
-        <w:t>Technical:</w:t>
-      </w:r>
-    </w:p>
-    <w:p>
-      <w:pPr>
-        <w:pStyle w:val="ListParagraph"/>
-        <w:numPr>
-          <w:ilvl w:val="3"/>
-          <w:numId w:val="4"/>
-        </w:numPr>
-        <w:rPr>
-          <w:lang w:val="en-US"/>
-        </w:rPr>
-      </w:pPr>
-      <w:r>
-        <w:rPr>
-          <w:lang w:val="en-US"/>
-        </w:rPr>
-        <w:t>Financial issue includes ABS</w:t>
-      </w:r>
-    </w:p>
-    <w:p>
-      <w:pPr>
-        <w:pStyle w:val="ListParagraph"/>
-        <w:numPr>
-          <w:ilvl w:val="3"/>
-          <w:numId w:val="4"/>
-        </w:numPr>
-        <w:rPr>
-          <w:lang w:val="en-US"/>
-        </w:rPr>
-      </w:pPr>
-      <w:r>
-        <w:rPr>
-          <w:lang w:val="en-US"/>
-        </w:rPr>
-        <w:t>Medium term notes included in the issuance numbers</w:t>
-      </w:r>
-      <w:r>
-        <w:rPr>
-          <w:lang w:val="en-US"/>
-        </w:rPr>
-        <w:t>.</w:t>
-      </w:r>
-    </w:p>
-    <w:p>
-      <w:pPr>
-        <w:pStyle w:val="ListParagraph"/>
-        <w:numPr>
-          <w:ilvl w:val="4"/>
-          <w:numId w:val="4"/>
-        </w:numPr>
-        <w:rPr>
-          <w:lang w:val="en-US"/>
-        </w:rPr>
-      </w:pPr>
-      <w:r>
-        <w:rPr>
-          <w:lang w:val="en-US"/>
-        </w:rPr>
-        <w:t xml:space="preserve">MTNs: </w:t>
-      </w:r>
-      <w:r>
-        <w:rPr>
-          <w:rFonts w:hint="eastAsia"/>
-          <w:lang w:val="en-US"/>
-        </w:rPr>
-        <w:t>类似于信用卡，</w:t>
-      </w:r>
-      <w:r>
-        <w:rPr>
-          <w:rFonts w:hint="eastAsia"/>
-          <w:lang w:val="en-US"/>
-        </w:rPr>
-        <w:t>相当于带有</w:t>
-      </w:r>
-      <w:r>
-        <w:rPr>
-          <w:rFonts w:hint="eastAsia"/>
-          <w:lang w:val="en-US"/>
-        </w:rPr>
-        <w:t>o</w:t>
-      </w:r>
-      <w:r>
-        <w:rPr>
-          <w:lang w:val="en-US"/>
-        </w:rPr>
-        <w:t>ption</w:t>
-      </w:r>
-      <w:r>
-        <w:rPr>
-          <w:rFonts w:hint="eastAsia"/>
-          <w:lang w:val="en-US"/>
-        </w:rPr>
-        <w:t>的债券</w:t>
-      </w:r>
-    </w:p>
-    <w:p>
-      <w:pPr>
-        <w:pStyle w:val="ListParagraph"/>
-        <w:numPr>
-          <w:ilvl w:val="0"/>
-          <w:numId w:val="4"/>
-        </w:numPr>
-        <w:rPr>
-          <w:lang w:val="en-US"/>
-        </w:rPr>
-      </w:pPr>
-      <w:r>
-        <w:rPr>
-          <w:lang w:val="en-US"/>
-        </w:rPr>
-        <w:t xml:space="preserve">Senior credit officer opinion on dealer </w:t>
-      </w:r>
-      <w:proofErr w:type="gramStart"/>
-      <w:r>
-        <w:rPr>
-          <w:lang w:val="en-US"/>
-        </w:rPr>
-        <w:t>financing  terms</w:t>
-      </w:r>
-      <w:proofErr w:type="gramEnd"/>
-      <w:r>
-        <w:rPr>
-          <w:lang w:val="en-US"/>
-        </w:rPr>
-        <w:t xml:space="preserve"> (not so important)\</w:t>
-      </w:r>
-    </w:p>
-    <w:p>
-      <w:pPr>
-        <w:pStyle w:val="ListParagraph"/>
-        <w:numPr>
-          <w:ilvl w:val="0"/>
-          <w:numId w:val="4"/>
-        </w:numPr>
-        <w:rPr>
-          <w:lang w:val="en-US"/>
-        </w:rPr>
-      </w:pPr>
-      <w:r>
-        <w:rPr>
-          <w:lang w:val="en-US"/>
-        </w:rPr>
-        <w:t>H10: exchange rates</w:t>
-      </w:r>
-    </w:p>
-    <w:p>
-      <w:pPr>
-        <w:pStyle w:val="ListParagraph"/>
-        <w:numPr>
-          <w:ilvl w:val="0"/>
-          <w:numId w:val="4"/>
-        </w:numPr>
-        <w:rPr>
-          <w:lang w:val="en-US"/>
-        </w:rPr>
-      </w:pPr>
-      <w:r>
-        <w:rPr>
-          <w:lang w:val="en-US"/>
-        </w:rPr>
-        <w:t xml:space="preserve">US reserves: </w:t>
-      </w:r>
-    </w:p>
-    <w:p>
-      <w:pPr>
-        <w:pStyle w:val="ListParagraph"/>
-        <w:numPr>
-          <w:ilvl w:val="1"/>
-          <w:numId w:val="4"/>
-        </w:numPr>
-        <w:rPr>
-          <w:lang w:val="en-US"/>
-        </w:rPr>
-      </w:pPr>
-      <w:r>
-        <w:rPr>
-          <w:lang w:val="en-US"/>
-        </w:rPr>
-        <w:t>Gold: unchanged over sometime</w:t>
-      </w:r>
-    </w:p>
-    <w:p>
-      <w:pPr>
-        <w:pStyle w:val="ListParagraph"/>
-        <w:numPr>
-          <w:ilvl w:val="1"/>
-          <w:numId w:val="4"/>
-        </w:numPr>
-        <w:rPr>
-          <w:lang w:val="en-US"/>
-        </w:rPr>
-      </w:pPr>
-      <w:r>
-        <w:rPr>
-          <w:lang w:val="en-US"/>
-        </w:rPr>
-        <w:t>SPR</w:t>
-      </w:r>
-    </w:p>
-    <w:p>
-      <w:pPr>
-        <w:pStyle w:val="ListParagraph"/>
-        <w:numPr>
-          <w:ilvl w:val="1"/>
-          <w:numId w:val="4"/>
-        </w:numPr>
-        <w:rPr>
-          <w:lang w:val="en-US"/>
-        </w:rPr>
-      </w:pPr>
-      <w:r>
-        <w:rPr>
-          <w:lang w:val="en-US"/>
-        </w:rPr>
-        <w:t>IMF</w:t>
-      </w:r>
-    </w:p>
-    <w:p>
-      <w:pPr>
-        <w:pStyle w:val="ListParagraph"/>
-        <w:numPr>
-          <w:ilvl w:val="1"/>
-          <w:numId w:val="4"/>
-        </w:numPr>
-        <w:rPr>
-          <w:lang w:val="en-US"/>
-        </w:rPr>
-      </w:pPr>
-      <w:r>
-        <w:rPr>
-          <w:lang w:val="en-US"/>
-        </w:rPr>
-        <w:t>Foreign</w:t>
-      </w:r>
-    </w:p>
-    <w:p>
-      <w:pPr>
-        <w:pStyle w:val="ListParagraph"/>
-        <w:numPr>
-          <w:ilvl w:val="0"/>
-          <w:numId w:val="4"/>
-        </w:numPr>
-        <w:rPr>
-          <w:lang w:val="en-US"/>
-        </w:rPr>
-      </w:pPr>
-      <w:r>
-        <w:rPr>
-          <w:lang w:val="en-US"/>
-        </w:rPr>
-        <w:t>TIC data</w:t>
-      </w:r>
-    </w:p>
-    <w:p>
-      <w:pPr>
-        <w:pStyle w:val="ListParagraph"/>
-        <w:numPr>
-          <w:ilvl w:val="0"/>
-          <w:numId w:val="4"/>
-        </w:numPr>
-        <w:rPr>
-          <w:lang w:val="en-US"/>
-        </w:rPr>
-      </w:pPr>
-      <w:r>
-        <w:rPr>
-          <w:lang w:val="en-US"/>
-        </w:rPr>
-        <w:lastRenderedPageBreak/>
-        <w:t>Consumer credit: revolving vs non-revolving:</w:t>
-      </w:r>
-    </w:p>
-    <w:p>
-      <w:pPr>
-        <w:pStyle w:val="ListParagraph"/>
-        <w:numPr>
-          <w:ilvl w:val="1"/>
-          <w:numId w:val="4"/>
-        </w:numPr>
-        <w:rPr>
-          <w:lang w:val="en-US"/>
-        </w:rPr>
-      </w:pPr>
-      <w:r>
-        <w:rPr>
-          <w:lang w:val="en-US"/>
-        </w:rPr>
-        <w:t>Revolving: credit card</w:t>
-      </w:r>
-      <w:r>
-        <w:rPr>
-          <w:lang w:val="en-US"/>
-        </w:rPr>
-        <w:t>: 1000 billion</w:t>
-      </w:r>
-    </w:p>
-    <w:p>
-      <w:pPr>
-        <w:pStyle w:val="ListParagraph"/>
-        <w:numPr>
-          <w:ilvl w:val="1"/>
-          <w:numId w:val="4"/>
-        </w:numPr>
-        <w:rPr>
-          <w:lang w:val="en-US"/>
-        </w:rPr>
-      </w:pPr>
-      <w:r>
-        <w:rPr>
-          <w:lang w:val="en-US"/>
-        </w:rPr>
-        <w:t>Non-revolving: student loans and auto loans</w:t>
-      </w:r>
-      <w:r>
-        <w:rPr>
-          <w:rFonts w:hint="eastAsia"/>
-          <w:lang w:val="en-US"/>
-        </w:rPr>
-        <w:t>：</w:t>
-      </w:r>
-      <w:r>
-        <w:rPr>
-          <w:rFonts w:hint="eastAsia"/>
-          <w:lang w:val="en-US"/>
-        </w:rPr>
-        <w:t xml:space="preserve"> 3000</w:t>
-      </w:r>
-      <w:r>
-        <w:rPr>
-          <w:lang w:val="en-US"/>
-        </w:rPr>
-        <w:t xml:space="preserve"> billion</w:t>
-      </w:r>
-    </w:p>
-    <w:p>
-      <w:pPr>
-        <w:pStyle w:val="ListParagraph"/>
-        <w:numPr>
-          <w:ilvl w:val="0"/>
-          <w:numId w:val="4"/>
-        </w:numPr>
-        <w:rPr>
-          <w:lang w:val="en-US"/>
-        </w:rPr>
-      </w:pPr>
-      <w:r>
-        <w:rPr>
-          <w:lang w:val="en-US"/>
-        </w:rPr>
-        <w:t>Household debt service as % of personal income:</w:t>
-      </w:r>
-    </w:p>
-    <w:p>
-      <w:pPr>
-        <w:pStyle w:val="ListParagraph"/>
-        <w:numPr>
-          <w:ilvl w:val="1"/>
-          <w:numId w:val="4"/>
-        </w:numPr>
-        <w:rPr>
-          <w:lang w:val="en-US"/>
-        </w:rPr>
-      </w:pPr>
-      <w:r>
-        <w:rPr>
-          <w:lang w:val="en-US"/>
-        </w:rPr>
-        <w:t>Mortgage: 4; consumer: 6; total: 10</w:t>
-      </w:r>
-    </w:p>
-    <w:p>
-      <w:pPr>
-        <w:pStyle w:val="ListParagraph"/>
-        <w:numPr>
-          <w:ilvl w:val="0"/>
-          <w:numId w:val="4"/>
-        </w:numPr>
-        <w:rPr>
-          <w:lang w:val="en-US"/>
-        </w:rPr>
-      </w:pPr>
-      <w:r>
-        <w:rPr>
-          <w:lang w:val="en-US"/>
-        </w:rPr>
-        <w:t>Mortgage debt outstanding:</w:t>
-      </w:r>
-    </w:p>
-    <w:p>
-      <w:pPr>
-        <w:pStyle w:val="ListParagraph"/>
-        <w:numPr>
-          <w:ilvl w:val="1"/>
-          <w:numId w:val="4"/>
-        </w:numPr>
-        <w:rPr>
-          <w:lang w:val="en-US"/>
-        </w:rPr>
-      </w:pPr>
-      <w:r>
-        <w:rPr>
-          <w:lang w:val="en-US"/>
-        </w:rPr>
-        <w:t>All sector: 16140 billion</w:t>
-      </w:r>
-    </w:p>
-    <w:p>
-      <w:pPr>
-        <w:pStyle w:val="ListParagraph"/>
-        <w:numPr>
-          <w:ilvl w:val="1"/>
-          <w:numId w:val="4"/>
-        </w:numPr>
-        <w:rPr>
-          <w:lang w:val="en-US"/>
-        </w:rPr>
-      </w:pPr>
-      <w:r>
-        <w:rPr>
-          <w:lang w:val="en-US"/>
-        </w:rPr>
-        <w:t xml:space="preserve">1-4 family: </w:t>
-      </w:r>
-    </w:p>
-    <w:p>
-      <w:pPr>
-        <w:pStyle w:val="ListParagraph"/>
-        <w:numPr>
-          <w:ilvl w:val="1"/>
-          <w:numId w:val="4"/>
-        </w:numPr>
-        <w:rPr>
-          <w:lang w:val="en-US"/>
-        </w:rPr>
-      </w:pPr>
-      <w:proofErr w:type="spellStart"/>
-      <w:r>
-        <w:rPr>
-          <w:lang w:val="en-US"/>
-        </w:rPr>
-        <w:t>Multi family</w:t>
-      </w:r>
-      <w:proofErr w:type="spellEnd"/>
-      <w:r>
-        <w:rPr>
-          <w:lang w:val="en-US"/>
-        </w:rPr>
-        <w:t xml:space="preserve"> residences</w:t>
-      </w:r>
-    </w:p>
-    <w:p>
-      <w:pPr>
-        <w:pStyle w:val="ListParagraph"/>
-        <w:numPr>
-          <w:ilvl w:val="1"/>
-          <w:numId w:val="4"/>
-        </w:numPr>
-        <w:rPr>
-          <w:lang w:val="en-US"/>
-        </w:rPr>
-      </w:pPr>
-      <w:r>
-        <w:rPr>
-          <w:lang w:val="en-US"/>
-        </w:rPr>
-        <w:t>Nonfarm, nonresidential</w:t>
-      </w:r>
-    </w:p>
-    <w:p>
-      <w:pPr>
-        <w:pStyle w:val="ListParagraph"/>
-        <w:numPr>
-          <w:ilvl w:val="1"/>
-          <w:numId w:val="4"/>
-        </w:numPr>
-        <w:rPr>
-          <w:lang w:val="en-US"/>
-        </w:rPr>
-      </w:pPr>
-      <w:r>
-        <w:rPr>
-          <w:lang w:val="en-US"/>
-        </w:rPr>
-        <w:t>Farm</w:t>
-      </w:r>
-    </w:p>
-    <w:p>
-      <w:pPr>
-        <w:pStyle w:val="ListParagraph"/>
-        <w:numPr>
-          <w:ilvl w:val="1"/>
-          <w:numId w:val="4"/>
-        </w:numPr>
-        <w:rPr>
-          <w:lang w:val="en-US"/>
-        </w:rPr>
-      </w:pPr>
-      <w:r>
-        <w:rPr>
-          <w:lang w:val="en-US"/>
-        </w:rPr>
-        <w:t>Holder category:</w:t>
-      </w:r>
-    </w:p>
-    <w:p>
-      <w:pPr>
-        <w:pStyle w:val="ListParagraph"/>
-        <w:numPr>
-          <w:ilvl w:val="2"/>
-          <w:numId w:val="4"/>
-        </w:numPr>
-        <w:rPr>
-          <w:lang w:val="en-US"/>
-        </w:rPr>
-      </w:pPr>
-      <w:r>
-        <w:rPr>
-          <w:lang w:val="en-US"/>
-        </w:rPr>
-        <w:t>Depository institutions</w:t>
-      </w:r>
-    </w:p>
-    <w:p>
-      <w:pPr>
-        <w:pStyle w:val="ListParagraph"/>
-        <w:numPr>
-          <w:ilvl w:val="2"/>
-          <w:numId w:val="4"/>
-        </w:numPr>
-        <w:rPr>
-          <w:lang w:val="en-US"/>
-        </w:rPr>
-      </w:pPr>
-      <w:r>
-        <w:rPr>
-          <w:lang w:val="en-US"/>
-        </w:rPr>
-        <w:t>Life insurance companies</w:t>
-      </w:r>
-    </w:p>
-    <w:p>
-      <w:pPr>
-        <w:pStyle w:val="ListParagraph"/>
-        <w:numPr>
-          <w:ilvl w:val="2"/>
-          <w:numId w:val="4"/>
-        </w:numPr>
-        <w:rPr>
-          <w:lang w:val="en-US"/>
-        </w:rPr>
-      </w:pPr>
-      <w:r>
-        <w:rPr>
-          <w:lang w:val="en-US"/>
-        </w:rPr>
-        <w:t>Fed related agencies</w:t>
-      </w:r>
-    </w:p>
-    <w:p>
-      <w:pPr>
-        <w:pStyle w:val="ListParagraph"/>
-        <w:numPr>
-          <w:ilvl w:val="3"/>
-          <w:numId w:val="4"/>
-        </w:numPr>
-        <w:rPr>
-          <w:lang w:val="en-US"/>
-        </w:rPr>
-      </w:pPr>
-      <w:proofErr w:type="spellStart"/>
-      <w:r>
-        <w:rPr>
-          <w:lang w:val="en-US"/>
-        </w:rPr>
-        <w:t>Ginni</w:t>
-      </w:r>
-      <w:proofErr w:type="spellEnd"/>
-      <w:r>
-        <w:rPr>
-          <w:lang w:val="en-US"/>
-        </w:rPr>
-        <w:t xml:space="preserve"> mac</w:t>
-      </w:r>
-    </w:p>
-    <w:p>
-      <w:pPr>
-        <w:pStyle w:val="ListParagraph"/>
-        <w:numPr>
-          <w:ilvl w:val="3"/>
-          <w:numId w:val="4"/>
-        </w:numPr>
-        <w:rPr>
-          <w:lang w:val="en-US"/>
-        </w:rPr>
-      </w:pPr>
-      <w:proofErr w:type="spellStart"/>
-      <w:r>
-        <w:rPr>
-          <w:lang w:val="en-US"/>
-        </w:rPr>
-        <w:t>Frennie</w:t>
-      </w:r>
-      <w:proofErr w:type="spellEnd"/>
-      <w:r>
-        <w:rPr>
-          <w:lang w:val="en-US"/>
-        </w:rPr>
-        <w:t xml:space="preserve"> mac</w:t>
+        <w:t>Frennie mac</w:t>
       </w:r>
     </w:p>
     <w:p>
@@ -2558,148 +2428,139 @@
           <w:rFonts w:hint="eastAsia"/>
           <w:lang w:val="en-US"/>
         </w:rPr>
-        <w:t>的定义：存款机构为了防止流动性问题，而没有带出去的款项。通常是流动性非常好的资产</w:t>
-      </w:r>
-      <w:proofErr w:type="gramStart"/>
+        <w:t>的定义：存款机构为了防止流动性问题，而没有带出去的款项。通常是流动性非常好的资产。</w:t>
+      </w:r>
       <w:r>
         <w:rPr>
           <w:rFonts w:hint="eastAsia"/>
           <w:lang w:val="en-US"/>
         </w:rPr>
-        <w:t>。</w:t>
+        <w:t>(</w:t>
       </w:r>
       <w:r>
         <w:rPr>
           <w:rFonts w:hint="eastAsia"/>
           <w:lang w:val="en-US"/>
         </w:rPr>
-        <w:t>(</w:t>
-      </w:r>
-      <w:proofErr w:type="gramEnd"/>
+        <w:t>正项</w:t>
+      </w:r>
+      <w:r>
+        <w:rPr>
+          <w:lang w:val="en-US"/>
+        </w:rPr>
+        <w:t xml:space="preserve">: </w:t>
+      </w:r>
+      <w:r>
+        <w:rPr>
+          <w:lang w:val="en-US"/>
+        </w:rPr>
+        <w:t>7000 bn</w:t>
+      </w:r>
       <w:r>
         <w:rPr>
           <w:rFonts w:hint="eastAsia"/>
           <w:lang w:val="en-US"/>
         </w:rPr>
+        <w:t>，</w:t>
+      </w:r>
+      <w:r>
+        <w:rPr>
+          <w:rFonts w:hint="eastAsia"/>
+          <w:lang w:val="en-US"/>
+        </w:rPr>
+        <w:t xml:space="preserve"> </w:t>
+      </w:r>
+      <w:r>
+        <w:rPr>
+          <w:rFonts w:hint="eastAsia"/>
+          <w:lang w:val="en-US"/>
+        </w:rPr>
+        <w:t>负项：</w:t>
+      </w:r>
+      <w:r>
+        <w:rPr>
+          <w:rFonts w:hint="eastAsia"/>
+          <w:lang w:val="en-US"/>
+        </w:rPr>
+        <w:t>400</w:t>
+      </w:r>
+      <w:r>
+        <w:rPr>
+          <w:lang w:val="en-US"/>
+        </w:rPr>
+        <w:t>bn</w:t>
+      </w:r>
+      <w:r>
+        <w:rPr>
+          <w:rFonts w:hint="eastAsia"/>
+          <w:lang w:val="en-US"/>
+        </w:rPr>
+        <w:t>，</w:t>
+      </w:r>
+      <w:r>
+        <w:rPr>
+          <w:rFonts w:hint="eastAsia"/>
+          <w:lang w:val="en-US"/>
+        </w:rPr>
+        <w:t xml:space="preserve"> </w:t>
+      </w:r>
+      <w:r>
+        <w:rPr>
+          <w:rFonts w:hint="eastAsia"/>
+          <w:lang w:val="en-US"/>
+        </w:rPr>
+        <w:t>净：</w:t>
+      </w:r>
+      <w:r>
+        <w:rPr>
+          <w:rFonts w:hint="eastAsia"/>
+          <w:lang w:val="en-US"/>
+        </w:rPr>
+        <w:t xml:space="preserve"> 300</w:t>
+      </w:r>
+      <w:r>
+        <w:rPr>
+          <w:lang w:val="en-US"/>
+        </w:rPr>
+        <w:t>bn</w:t>
+      </w:r>
+      <w:r>
+        <w:rPr>
+          <w:lang w:val="en-US"/>
+        </w:rPr>
+        <w:t>)</w:t>
+      </w:r>
+    </w:p>
+    <w:p>
+      <w:pPr>
+        <w:pStyle w:val="ListParagraph"/>
+        <w:numPr>
+          <w:ilvl w:val="2"/>
+          <w:numId w:val="4"/>
+        </w:numPr>
+        <w:rPr>
+          <w:lang w:val="en-US"/>
+        </w:rPr>
+      </w:pPr>
+      <w:r>
+        <w:rPr>
+          <w:rFonts w:hint="eastAsia"/>
+          <w:lang w:val="en-US"/>
+        </w:rPr>
         <w:t>正项</w:t>
       </w:r>
       <w:r>
         <w:rPr>
-          <w:lang w:val="en-US"/>
-        </w:rPr>
-        <w:t xml:space="preserve">: </w:t>
-      </w:r>
-      <w:r>
-        <w:rPr>
-          <w:lang w:val="en-US"/>
-        </w:rPr>
-        <w:t>7000 bn</w:t>
-      </w:r>
-      <w:r>
-        <w:rPr>
           <w:rFonts w:hint="eastAsia"/>
           <w:lang w:val="en-US"/>
         </w:rPr>
-        <w:t>，</w:t>
+        <w:t xml:space="preserve"> </w:t>
       </w:r>
       <w:r>
         <w:rPr>
           <w:rFonts w:hint="eastAsia"/>
           <w:lang w:val="en-US"/>
         </w:rPr>
-        <w:t xml:space="preserve"> </w:t>
-      </w:r>
-      <w:r>
-        <w:rPr>
-          <w:rFonts w:hint="eastAsia"/>
-          <w:lang w:val="en-US"/>
-        </w:rPr>
-        <w:t>负项：</w:t>
-      </w:r>
-      <w:r>
-        <w:rPr>
-          <w:rFonts w:hint="eastAsia"/>
-          <w:lang w:val="en-US"/>
-        </w:rPr>
-        <w:t>400</w:t>
-      </w:r>
-      <w:r>
-        <w:rPr>
-          <w:lang w:val="en-US"/>
-        </w:rPr>
-        <w:t>bn</w:t>
-      </w:r>
-      <w:r>
-        <w:rPr>
-          <w:rFonts w:hint="eastAsia"/>
-          <w:lang w:val="en-US"/>
-        </w:rPr>
-        <w:t>，</w:t>
-      </w:r>
-      <w:r>
-        <w:rPr>
-          <w:rFonts w:hint="eastAsia"/>
-          <w:lang w:val="en-US"/>
-        </w:rPr>
-        <w:t xml:space="preserve"> </w:t>
-      </w:r>
-      <w:r>
-        <w:rPr>
-          <w:rFonts w:hint="eastAsia"/>
-          <w:lang w:val="en-US"/>
-        </w:rPr>
-        <w:t>净：</w:t>
-      </w:r>
-      <w:r>
-        <w:rPr>
-          <w:rFonts w:hint="eastAsia"/>
-          <w:lang w:val="en-US"/>
-        </w:rPr>
-        <w:t xml:space="preserve"> 300</w:t>
-      </w:r>
-      <w:r>
-        <w:rPr>
-          <w:lang w:val="en-US"/>
-        </w:rPr>
-        <w:t>bn</w:t>
-      </w:r>
-      <w:r>
-        <w:rPr>
-          <w:lang w:val="en-US"/>
-        </w:rPr>
-        <w:t>)</w:t>
-      </w:r>
-    </w:p>
-    <w:p>
-      <w:pPr>
-        <w:pStyle w:val="ListParagraph"/>
-        <w:numPr>
-          <w:ilvl w:val="2"/>
-          <w:numId w:val="4"/>
-        </w:numPr>
-        <w:rPr>
-          <w:lang w:val="en-US"/>
-        </w:rPr>
-      </w:pPr>
-      <w:r>
-        <w:rPr>
-          <w:rFonts w:hint="eastAsia"/>
-          <w:lang w:val="en-US"/>
-        </w:rPr>
-        <w:t>正项</w:t>
-      </w:r>
-      <w:r>
-        <w:rPr>
-          <w:rFonts w:hint="eastAsia"/>
-          <w:lang w:val="en-US"/>
-        </w:rPr>
-        <w:t xml:space="preserve"> </w:t>
-      </w:r>
-      <w:r>
-        <w:rPr>
-          <w:rFonts w:hint="eastAsia"/>
-          <w:lang w:val="en-US"/>
-        </w:rPr>
         <w:t>：</w:t>
       </w:r>
     </w:p>
@@ -2732,39 +2593,17 @@
           <w:lang w:val="en-US"/>
         </w:rPr>
       </w:pPr>
-      <w:proofErr w:type="spellStart"/>
-      <w:r>
-        <w:rPr>
-          <w:lang w:val="en-US"/>
-        </w:rPr>
-        <w:t>Unamortised</w:t>
-      </w:r>
-      <w:proofErr w:type="spellEnd"/>
-      <w:r>
-        <w:rPr>
-          <w:lang w:val="en-US"/>
-        </w:rPr>
-        <w:t xml:space="preserve"> premiums on securities held </w:t>
-      </w:r>
-      <w:proofErr w:type="gramStart"/>
-      <w:r>
-        <w:rPr>
-          <w:lang w:val="en-US"/>
-        </w:rPr>
-        <w:t>outright</w:t>
-      </w:r>
-      <w:r>
-        <w:rPr>
-          <w:lang w:val="en-US"/>
-        </w:rPr>
-        <w:t>(</w:t>
-      </w:r>
-      <w:proofErr w:type="gramEnd"/>
-      <w:r>
-        <w:rPr>
-          <w:lang w:val="en-US"/>
-        </w:rPr>
-        <w:t xml:space="preserve">300 bn): </w:t>
+      <w:r>
+        <w:rPr>
+          <w:lang w:val="en-US"/>
+        </w:rPr>
+        <w:t>Unamortised premiums on securities held outright</w:t>
+      </w:r>
+      <w:r>
+        <w:rPr>
+          <w:lang w:val="en-US"/>
+        </w:rPr>
+        <w:t xml:space="preserve">(300 bn): </w:t>
       </w:r>
       <w:r>
         <w:rPr>
@@ -2961,16 +2800,79 @@
           <w:bCs/>
           <w:color w:val="000000"/>
         </w:rPr>
+        <w:t>有用：</w:t>
+      </w:r>
+      <w:r>
+        <w:rPr>
+          <w:b/>
+          <w:bCs/>
+          <w:color w:val="000000"/>
+        </w:rPr>
+        <w:t>Maturity Distribution of Securities, Loans, and Selected Other Assets and Liabilities</w:t>
+      </w:r>
+      <w:r>
+        <w:rPr>
+          <w:rFonts w:ascii="SimSun" w:eastAsia="SimSun" w:hAnsi="SimSun" w:cs="SimSun" w:hint="eastAsia"/>
+          <w:b/>
+          <w:bCs/>
+          <w:color w:val="000000"/>
+        </w:rPr>
+        <w:t>。这里面记录所有f</w:t>
+      </w:r>
+      <w:r>
+        <w:rPr>
+          <w:rFonts w:ascii="SimSun" w:eastAsia="SimSun" w:hAnsi="SimSun" w:cs="SimSun"/>
+          <w:b/>
+          <w:bCs/>
+          <w:color w:val="000000"/>
+        </w:rPr>
+        <w:t>ed</w:t>
+      </w:r>
+      <w:r>
+        <w:rPr>
+          <w:rFonts w:ascii="SimSun" w:eastAsia="SimSun" w:hAnsi="SimSun" w:cs="SimSun" w:hint="eastAsia"/>
+          <w:b/>
+          <w:bCs/>
+          <w:color w:val="000000"/>
+        </w:rPr>
+        <w:t>的</w:t>
+      </w:r>
+      <w:r>
+        <w:rPr>
+          <w:rFonts w:ascii="SimSun" w:eastAsia="SimSun" w:hAnsi="SimSun" w:cs="SimSun"/>
+          <w:b/>
+          <w:bCs/>
+          <w:color w:val="000000"/>
+        </w:rPr>
+        <w:t xml:space="preserve">holding </w:t>
+      </w:r>
+      <w:r>
+        <w:rPr>
+          <w:rFonts w:ascii="SimSun" w:eastAsia="SimSun" w:hAnsi="SimSun" w:cs="SimSun" w:hint="eastAsia"/>
+          <w:b/>
+          <w:bCs/>
+          <w:color w:val="000000"/>
+        </w:rPr>
+        <w:t>资产的久期</w:t>
+      </w:r>
+      <w:r>
+        <w:rPr>
+          <w:rFonts w:ascii="SimSun" w:eastAsia="SimSun" w:hAnsi="SimSun" w:cs="SimSun" w:hint="eastAsia"/>
+          <w:b/>
+          <w:bCs/>
+          <w:color w:val="000000"/>
+        </w:rPr>
         <w:lastRenderedPageBreak/>
-        <w:t>有用：</w:t>
-      </w:r>
-      <w:r>
-        <w:rPr>
+        <w:t>情况。其中r</w:t>
+      </w:r>
+      <w:r>
+        <w:rPr>
+          <w:rFonts w:ascii="SimSun" w:eastAsia="SimSun" w:hAnsi="SimSun" w:cs="SimSun"/>
           <w:b/>
           <w:bCs/>
           <w:color w:val="000000"/>
         </w:rPr>
-        <w:t>Maturity Distribution of Securities, Loans, and Selected Other Assets and Liabilities</w:t>
+        <w:t>everse repurchase agreement</w:t>
       </w:r>
       <w:r>
         <w:rPr>
@@ -2979,7 +2881,7 @@
           <w:bCs/>
           <w:color w:val="000000"/>
         </w:rPr>
-        <w:t>。这里面记录所有f</w:t>
+        <w:t>属于f</w:t>
       </w:r>
       <w:r>
         <w:rPr>
@@ -2997,7 +2899,7 @@
           <w:bCs/>
           <w:color w:val="000000"/>
         </w:rPr>
-        <w:t>的</w:t>
+        <w:t>的l</w:t>
       </w:r>
       <w:r>
         <w:rPr>
@@ -3006,7 +2908,7 @@
           <w:bCs/>
           <w:color w:val="000000"/>
         </w:rPr>
-        <w:t xml:space="preserve">holding </w:t>
+        <w:t xml:space="preserve">iability. </w:t>
       </w:r>
       <w:r>
         <w:rPr>
@@ -3015,8 +2917,39 @@
           <w:bCs/>
           <w:color w:val="000000"/>
         </w:rPr>
-        <w:t>资产的久期情况。其中r</w:t>
-      </w:r>
+        <w:t xml:space="preserve">其他都是资产。 这跟下面的表格： </w:t>
+      </w:r>
+      <w:r>
+        <w:rPr>
+          <w:b/>
+          <w:bCs/>
+          <w:color w:val="000000"/>
+        </w:rPr>
+        <w:t>Consolidated Statement of Condition of All Federal Reserve Banks</w:t>
+      </w:r>
+      <w:r>
+        <w:rPr>
+          <w:rFonts w:ascii="SimSun" w:eastAsia="SimSun" w:hAnsi="SimSun" w:cs="SimSun" w:hint="eastAsia"/>
+          <w:b/>
+          <w:bCs/>
+          <w:color w:val="000000"/>
+        </w:rPr>
+        <w:t>能够相对应上：、</w:t>
+      </w:r>
+    </w:p>
+    <w:p>
+      <w:pPr>
+        <w:pStyle w:val="HTMLPreformatted"/>
+        <w:numPr>
+          <w:ilvl w:val="2"/>
+          <w:numId w:val="4"/>
+        </w:numPr>
+        <w:rPr>
+          <w:b/>
+          <w:bCs/>
+          <w:color w:val="000000"/>
+        </w:rPr>
+      </w:pPr>
       <w:r>
         <w:rPr>
           <w:rFonts w:ascii="SimSun" w:eastAsia="SimSun" w:hAnsi="SimSun" w:cs="SimSun"/>
@@ -3024,17 +2957,22 @@
           <w:bCs/>
           <w:color w:val="000000"/>
         </w:rPr>
-        <w:t>everse repurchase agreement</w:t>
-      </w:r>
-      <w:r>
-        <w:rPr>
-          <w:rFonts w:ascii="SimSun" w:eastAsia="SimSun" w:hAnsi="SimSun" w:cs="SimSun" w:hint="eastAsia"/>
+        <w:t>UST: 4150 bn</w:t>
+      </w:r>
+    </w:p>
+    <w:p>
+      <w:pPr>
+        <w:pStyle w:val="HTMLPreformatted"/>
+        <w:numPr>
+          <w:ilvl w:val="2"/>
+          <w:numId w:val="4"/>
+        </w:numPr>
+        <w:rPr>
           <w:b/>
           <w:bCs/>
           <w:color w:val="000000"/>
         </w:rPr>
-        <w:t>属于f</w:t>
-      </w:r>
+      </w:pPr>
       <w:r>
         <w:rPr>
           <w:rFonts w:ascii="SimSun" w:eastAsia="SimSun" w:hAnsi="SimSun" w:cs="SimSun"/>
@@ -3042,17 +2980,22 @@
           <w:bCs/>
           <w:color w:val="000000"/>
         </w:rPr>
-        <w:t>ed</w:t>
-      </w:r>
-      <w:r>
-        <w:rPr>
-          <w:rFonts w:ascii="SimSun" w:eastAsia="SimSun" w:hAnsi="SimSun" w:cs="SimSun" w:hint="eastAsia"/>
+        <w:t>Fed agency debt: 2 bn</w:t>
+      </w:r>
+    </w:p>
+    <w:p>
+      <w:pPr>
+        <w:pStyle w:val="HTMLPreformatted"/>
+        <w:numPr>
+          <w:ilvl w:val="2"/>
+          <w:numId w:val="4"/>
+        </w:numPr>
+        <w:rPr>
           <w:b/>
           <w:bCs/>
           <w:color w:val="000000"/>
         </w:rPr>
-        <w:t>的l</w:t>
-      </w:r>
+      </w:pPr>
       <w:r>
         <w:rPr>
           <w:rFonts w:ascii="SimSun" w:eastAsia="SimSun" w:hAnsi="SimSun" w:cs="SimSun"/>
@@ -3060,33 +3003,53 @@
           <w:bCs/>
           <w:color w:val="000000"/>
         </w:rPr>
-        <w:t xml:space="preserve">iability. </w:t>
-      </w:r>
-      <w:r>
-        <w:rPr>
-          <w:rFonts w:ascii="SimSun" w:eastAsia="SimSun" w:hAnsi="SimSun" w:cs="SimSun" w:hint="eastAsia"/>
+        <w:t>MBS: 1800bn</w:t>
+      </w:r>
+    </w:p>
+    <w:p>
+      <w:pPr>
+        <w:pStyle w:val="HTMLPreformatted"/>
+        <w:numPr>
+          <w:ilvl w:val="2"/>
+          <w:numId w:val="4"/>
+        </w:numPr>
+        <w:rPr>
           <w:b/>
           <w:bCs/>
           <w:color w:val="000000"/>
         </w:rPr>
-        <w:t xml:space="preserve">其他都是资产。 这跟下面的表格： </w:t>
-      </w:r>
-      <w:r>
-        <w:rPr>
+      </w:pPr>
+      <w:r>
+        <w:rPr>
+          <w:rFonts w:ascii="SimSun" w:eastAsia="SimSun" w:hAnsi="SimSun" w:cs="SimSun"/>
           <w:b/>
           <w:bCs/>
           <w:color w:val="000000"/>
         </w:rPr>
-        <w:t>Consolidated Statement of Condition of All Federal Reserve Banks</w:t>
-      </w:r>
-      <w:r>
-        <w:rPr>
-          <w:rFonts w:ascii="SimSun" w:eastAsia="SimSun" w:hAnsi="SimSun" w:cs="SimSun" w:hint="eastAsia"/>
+        <w:t>Commercial paper: 4 bn</w:t>
+      </w:r>
+    </w:p>
+    <w:p>
+      <w:pPr>
+        <w:pStyle w:val="HTMLPreformatted"/>
+        <w:numPr>
+          <w:ilvl w:val="2"/>
+          <w:numId w:val="4"/>
+        </w:numPr>
+        <w:rPr>
           <w:b/>
           <w:bCs/>
           <w:color w:val="000000"/>
         </w:rPr>
-        <w:t>能够相对应上：、</w:t>
+      </w:pPr>
+      <w:r>
+        <w:rPr>
+          <w:rFonts w:ascii="SimSun" w:eastAsia="SimSun" w:hAnsi="SimSun" w:cs="SimSun"/>
+          <w:b/>
+          <w:bCs/>
+          <w:color w:val="000000"/>
+        </w:rPr>
+        <w:t>MNT: 1.2 bn</w:t>
       </w:r>
     </w:p>
     <w:p>
@@ -3109,7 +3072,7 @@
           <w:bCs/>
           <w:color w:val="000000"/>
         </w:rPr>
-        <w:t>UST: 4150 bn</w:t>
+        <w:t>Repurchase: 167bn</w:t>
       </w:r>
     </w:p>
     <w:p>
@@ -3132,7 +3095,7 @@
           <w:bCs/>
           <w:color w:val="000000"/>
         </w:rPr>
-        <w:t>Fed agency debt: 2 bn</w:t>
+        <w:t>CB liquidity swap: 444bn</w:t>
       </w:r>
     </w:p>
     <w:p>
@@ -3145,7 +3108,7 @@
         <w:rPr>
           <w:b/>
           <w:bCs/>
-          <w:color w:val="000000"/>
+          <w:color w:val="FF0000"/>
         </w:rPr>
       </w:pPr>
       <w:r>
@@ -3153,144 +3116,9 @@
           <w:rFonts w:ascii="SimSun" w:eastAsia="SimSun" w:hAnsi="SimSun" w:cs="SimSun"/>
           <w:b/>
           <w:bCs/>
-          <w:color w:val="000000"/>
-        </w:rPr>
-        <w:t>MBS: 1800bn</w:t>
-      </w:r>
-    </w:p>
-    <w:p>
-      <w:pPr>
-        <w:pStyle w:val="HTMLPreformatted"/>
-        <w:numPr>
-          <w:ilvl w:val="2"/>
-          <w:numId w:val="4"/>
-        </w:numPr>
-        <w:rPr>
-          <w:b/>
-          <w:bCs/>
-          <w:color w:val="000000"/>
-        </w:rPr>
-      </w:pPr>
-      <w:r>
-        <w:rPr>
-          <w:rFonts w:ascii="SimSun" w:eastAsia="SimSun" w:hAnsi="SimSun" w:cs="SimSun"/>
-          <w:b/>
-          <w:bCs/>
-          <w:color w:val="000000"/>
-        </w:rPr>
-        <w:t>Commercial paper: 4 bn</w:t>
-      </w:r>
-    </w:p>
-    <w:p>
-      <w:pPr>
-        <w:pStyle w:val="HTMLPreformatted"/>
-        <w:numPr>
-          <w:ilvl w:val="2"/>
-          <w:numId w:val="4"/>
-        </w:numPr>
-        <w:rPr>
-          <w:b/>
-          <w:bCs/>
-          <w:color w:val="000000"/>
-        </w:rPr>
-      </w:pPr>
-      <w:r>
-        <w:rPr>
-          <w:rFonts w:ascii="SimSun" w:eastAsia="SimSun" w:hAnsi="SimSun" w:cs="SimSun"/>
-          <w:b/>
-          <w:bCs/>
-          <w:color w:val="000000"/>
-        </w:rPr>
-        <w:t>MNT: 1.2 bn</w:t>
-      </w:r>
-    </w:p>
-    <w:p>
-      <w:pPr>
-        <w:pStyle w:val="HTMLPreformatted"/>
-        <w:numPr>
-          <w:ilvl w:val="2"/>
-          <w:numId w:val="4"/>
-        </w:numPr>
-        <w:rPr>
-          <w:b/>
-          <w:bCs/>
-          <w:color w:val="000000"/>
-        </w:rPr>
-      </w:pPr>
-      <w:r>
-        <w:rPr>
-          <w:rFonts w:ascii="SimSun" w:eastAsia="SimSun" w:hAnsi="SimSun" w:cs="SimSun"/>
-          <w:b/>
-          <w:bCs/>
-          <w:color w:val="000000"/>
-        </w:rPr>
-        <w:t>Repurchase: 167bn</w:t>
-      </w:r>
-    </w:p>
-    <w:p>
-      <w:pPr>
-        <w:pStyle w:val="HTMLPreformatted"/>
-        <w:numPr>
-          <w:ilvl w:val="2"/>
-          <w:numId w:val="4"/>
-        </w:numPr>
-        <w:rPr>
-          <w:b/>
-          <w:bCs/>
-          <w:color w:val="000000"/>
-        </w:rPr>
-      </w:pPr>
-      <w:r>
-        <w:rPr>
-          <w:rFonts w:ascii="SimSun" w:eastAsia="SimSun" w:hAnsi="SimSun" w:cs="SimSun"/>
-          <w:b/>
-          <w:bCs/>
-          <w:color w:val="000000"/>
-        </w:rPr>
-        <w:t>CB liquidity swap: 444bn</w:t>
-      </w:r>
-    </w:p>
-    <w:p>
-      <w:pPr>
-        <w:pStyle w:val="HTMLPreformatted"/>
-        <w:numPr>
-          <w:ilvl w:val="2"/>
-          <w:numId w:val="4"/>
-        </w:numPr>
-        <w:rPr>
-          <w:b/>
-          <w:bCs/>
           <w:color w:val="FF0000"/>
         </w:rPr>
-      </w:pPr>
-      <w:r>
-        <w:rPr>
-          <w:rFonts w:ascii="SimSun" w:eastAsia="SimSun" w:hAnsi="SimSun" w:cs="SimSun"/>
-          <w:b/>
-          <w:bCs/>
-          <w:color w:val="FF0000"/>
-        </w:rPr>
-        <w:t xml:space="preserve">Technical question: what </w:t>
-      </w:r>
-      <w:proofErr w:type="gramStart"/>
-      <w:r>
-        <w:rPr>
-          <w:rFonts w:ascii="SimSun" w:eastAsia="SimSun" w:hAnsi="SimSun" w:cs="SimSun"/>
-          <w:b/>
-          <w:bCs/>
-          <w:color w:val="FF0000"/>
-        </w:rPr>
-        <w:t>is</w:t>
-      </w:r>
-      <w:proofErr w:type="gramEnd"/>
-      <w:r>
-        <w:rPr>
-          <w:rFonts w:ascii="SimSun" w:eastAsia="SimSun" w:hAnsi="SimSun" w:cs="SimSun"/>
-          <w:b/>
-          <w:bCs/>
-          <w:color w:val="FF0000"/>
-        </w:rPr>
-        <w:t xml:space="preserve"> the net portfolio holdings of commercial paper facilities, in specific what does “net portfolio holdings” mean</w:t>
+        <w:t>Technical question: what is the net portfolio holdings of commercial paper facilities, in specific what does “net portfolio holdings” mean</w:t>
       </w:r>
       <w:r>
         <w:rPr>
@@ -3309,39 +3137,7 @@
           <w:szCs w:val="21"/>
           <w:shd w:val="clear" w:color="auto" w:fill="FFFFFF"/>
         </w:rPr>
-        <w:t xml:space="preserve">The FRBNY is the managing member of CPFF II LLC. Consistent with generally accepted accounting principles, the </w:t>
-      </w:r>
-      <w:proofErr w:type="gramStart"/>
-      <w:r>
-        <w:rPr>
-          <w:rFonts w:ascii="Arial" w:hAnsi="Arial" w:cs="Arial"/>
-          <w:color w:val="333333"/>
-          <w:sz w:val="21"/>
-          <w:szCs w:val="21"/>
-          <w:shd w:val="clear" w:color="auto" w:fill="FFFFFF"/>
-        </w:rPr>
-        <w:t>assets</w:t>
-      </w:r>
-      <w:proofErr w:type="gramEnd"/>
-      <w:r>
-        <w:rPr>
-          <w:rFonts w:ascii="Arial" w:hAnsi="Arial" w:cs="Arial"/>
-          <w:color w:val="333333"/>
-          <w:sz w:val="21"/>
-          <w:szCs w:val="21"/>
-          <w:shd w:val="clear" w:color="auto" w:fill="FFFFFF"/>
-        </w:rPr>
-        <w:t xml:space="preserve"> and liabilities of the CPFF II LLC have been consolidated with the assets and liabilities of the FRBNY in the preparation of the statements of condition. As a consequence of the consolidation, the loan from the FRBNY to CPFF II LLC is eliminated, the net assets of the CPFF II LLC appear as assets above, and the liabilities of the CPFF II LLC to entities other than the FRBNY, including those with recourse only to the portfolio holdings of the CPFF II LLC are included in other liabilities in this table. Net portfolio holdings of the LLC Includes assets purchased pursuant to terms of the credit facility and amounts related to Treasury contributions to the facility.</w:t>
-      </w:r>
-      <w:r>
-        <w:rPr>
-          <w:rFonts w:ascii="Arial" w:hAnsi="Arial" w:cs="Arial"/>
-          <w:color w:val="333333"/>
-          <w:sz w:val="21"/>
-          <w:szCs w:val="21"/>
-          <w:shd w:val="clear" w:color="auto" w:fill="FFFFFF"/>
-        </w:rPr>
-        <w:t xml:space="preserve"> </w:t>
+        <w:t xml:space="preserve">The FRBNY is the managing member of CPFF II LLC. Consistent with generally accepted accounting principles, the assets and liabilities of the CPFF II LLC have been consolidated with the assets and liabilities of the FRBNY in the preparation of the statements of condition. As a consequence of the consolidation, the loan from the FRBNY to CPFF II LLC is eliminated, the net assets of the CPFF II LLC appear as assets above, and the liabilities of the CPFF II LLC to entities other than the FRBNY, including those with recourse only to the portfolio holdings of the CPFF II LLC are included in other liabilities in this table. Net portfolio holdings of the LLC Includes assets purchased pursuant to terms of the credit facility and amounts related to Treasury contributions to the facility. </w:t>
       </w:r>
       <w:hyperlink r:id="rId11" w:history="1">
         <w:r>
@@ -3648,6 +3444,9 @@
           <w:numId w:val="4"/>
         </w:numPr>
         <w:rPr>
+          <w:rStyle w:val="Hyperlink"/>
+          <w:color w:val="auto"/>
+          <w:u w:val="none"/>
           <w:lang w:val="en-US"/>
         </w:rPr>
       </w:pPr>
@@ -3662,6 +3461,133 @@
           <w:t>https://www.newyorkfed.org/markets/soma/sysopen_accholdings.html</w:t>
         </w:r>
       </w:hyperlink>
+    </w:p>
+    <w:p>
+      <w:pPr>
+        <w:rPr>
+          <w:lang w:val="en-US"/>
+        </w:rPr>
+      </w:pPr>
+    </w:p>
+    <w:p>
+      <w:pPr>
+        <w:pStyle w:val="Heading2"/>
+        <w:rPr>
+          <w:lang w:val="en-US"/>
+        </w:rPr>
+      </w:pPr>
+      <w:r>
+        <w:rPr>
+          <w:lang w:val="en-US"/>
+        </w:rPr>
+        <w:t>USA mortgage</w:t>
+      </w:r>
+      <w:r>
+        <w:rPr>
+          <w:lang w:val="en-US"/>
+        </w:rPr>
+        <w:t xml:space="preserve"> market data</w:t>
+      </w:r>
+      <w:r>
+        <w:rPr>
+          <w:lang w:val="en-US"/>
+        </w:rPr>
+        <w:t xml:space="preserve"> (FT: the ultimate check is to compare with flow of fund data)</w:t>
+      </w:r>
+      <w:r>
+        <w:rPr>
+          <w:lang w:val="en-US"/>
+        </w:rPr>
+        <w:t>:</w:t>
+      </w:r>
+    </w:p>
+    <w:p>
+      <w:pPr>
+        <w:pStyle w:val="ListParagraph"/>
+        <w:numPr>
+          <w:ilvl w:val="3"/>
+          <w:numId w:val="4"/>
+        </w:numPr>
+        <w:ind w:left="360"/>
+        <w:rPr>
+          <w:lang w:val="en-US"/>
+        </w:rPr>
+      </w:pPr>
+      <w:r>
+        <w:rPr>
+          <w:lang w:val="en-US"/>
+        </w:rPr>
+        <w:t>MBA: covers 75% residential mortgage</w:t>
+      </w:r>
+    </w:p>
+    <w:p>
+      <w:pPr>
+        <w:pStyle w:val="ListParagraph"/>
+        <w:numPr>
+          <w:ilvl w:val="3"/>
+          <w:numId w:val="4"/>
+        </w:numPr>
+        <w:ind w:left="360"/>
+        <w:rPr>
+          <w:lang w:val="en-US"/>
+        </w:rPr>
+      </w:pPr>
+      <w:r>
+        <w:rPr>
+          <w:lang w:val="en-US"/>
+        </w:rPr>
+        <w:t>FRB H8 form: domestic+foreign depository institutions</w:t>
+      </w:r>
+      <w:r>
+        <w:rPr>
+          <w:lang w:val="en-US"/>
+        </w:rPr>
+        <w:t>; covers both residential and commercial</w:t>
+      </w:r>
+    </w:p>
+    <w:p>
+      <w:pPr>
+        <w:pStyle w:val="ListParagraph"/>
+        <w:numPr>
+          <w:ilvl w:val="4"/>
+          <w:numId w:val="4"/>
+        </w:numPr>
+        <w:ind w:left="810"/>
+        <w:rPr>
+          <w:lang w:val="en-US"/>
+        </w:rPr>
+      </w:pPr>
+      <w:r>
+        <w:rPr>
+          <w:lang w:val="en-US"/>
+        </w:rPr>
+        <w:t>Has break points</w:t>
+      </w:r>
+      <w:r>
+        <w:rPr>
+          <w:lang w:val="en-US"/>
+        </w:rPr>
+        <w:t xml:space="preserve"> on dates: 1988-12-29, 2006-9-28, 2008,9,25</w:t>
+      </w:r>
+    </w:p>
+    <w:p>
+      <w:pPr>
+        <w:pStyle w:val="ListParagraph"/>
+        <w:numPr>
+          <w:ilvl w:val="3"/>
+          <w:numId w:val="4"/>
+        </w:numPr>
+        <w:ind w:left="360"/>
+        <w:rPr>
+          <w:lang w:val="en-US"/>
+        </w:rPr>
+      </w:pPr>
+      <w:r>
+        <w:rPr>
+          <w:lang w:val="en-US"/>
+        </w:rPr>
+        <w:t>Mortgage debt outstanding (low freq, covers all holders MBS etc)</w:t>
+      </w:r>
     </w:p>
     <w:sectPr>
       <w:pgSz w:w="11906" w:h="16838"/>
@@ -4518,6 +4444,7 @@
   <w:style w:type="character" w:default="1" w:styleId="DefaultParagraphFont">
     <w:name w:val="Default Paragraph Font"/>
     <w:uiPriority w:val="1"/>
+    <w:semiHidden/>
     <w:unhideWhenUsed/>
   </w:style>
   <w:style w:type="table" w:default="1" w:styleId="TableNormal">

</xml_diff>

<commit_message>
adding new content to email
</commit_message>
<xml_diff>
--- a/Caxton/research_other/Fed website details and balance sheet insights.docx
+++ b/Caxton/research_other/Fed website details and balance sheet insights.docx
@@ -85,7 +85,21 @@
         <w:rPr>
           <w:lang w:val="en-US"/>
         </w:rPr>
-        <w:t>ABS purchase programme (ABSPP, 2014 Nov)</w:t>
+        <w:t xml:space="preserve">ABS purchase </w:t>
+      </w:r>
+      <w:proofErr w:type="spellStart"/>
+      <w:r>
+        <w:rPr>
+          <w:lang w:val="en-US"/>
+        </w:rPr>
+        <w:t>programme</w:t>
+      </w:r>
+      <w:proofErr w:type="spellEnd"/>
+      <w:r>
+        <w:rPr>
+          <w:lang w:val="en-US"/>
+        </w:rPr>
+        <w:t xml:space="preserve"> (ABSPP, 2014 Nov)</w:t>
       </w:r>
     </w:p>
     <w:p>
@@ -121,7 +135,21 @@
         <w:rPr>
           <w:lang w:val="en-US"/>
         </w:rPr>
-        <w:t>Public sector purchase programme (PSPP, 2015 Mar)</w:t>
+        <w:t xml:space="preserve">Public sector purchase </w:t>
+      </w:r>
+      <w:proofErr w:type="spellStart"/>
+      <w:r>
+        <w:rPr>
+          <w:lang w:val="en-US"/>
+        </w:rPr>
+        <w:t>programme</w:t>
+      </w:r>
+      <w:proofErr w:type="spellEnd"/>
+      <w:r>
+        <w:rPr>
+          <w:lang w:val="en-US"/>
+        </w:rPr>
+        <w:t xml:space="preserve"> (PSPP, 2015 Mar)</w:t>
       </w:r>
     </w:p>
     <w:p>
@@ -217,7 +245,21 @@
         <w:rPr>
           <w:lang w:val="en-US"/>
         </w:rPr>
-        <w:t xml:space="preserve">was decomposed to monthly guidance per programme. </w:t>
+        <w:t xml:space="preserve">was decomposed to monthly guidance per </w:t>
+      </w:r>
+      <w:proofErr w:type="spellStart"/>
+      <w:r>
+        <w:rPr>
+          <w:lang w:val="en-US"/>
+        </w:rPr>
+        <w:t>programme</w:t>
+      </w:r>
+      <w:proofErr w:type="spellEnd"/>
+      <w:r>
+        <w:rPr>
+          <w:lang w:val="en-US"/>
+        </w:rPr>
+        <w:t xml:space="preserve">. </w:t>
       </w:r>
     </w:p>
     <w:p>
@@ -419,7 +461,21 @@
         <w:rPr>
           <w:lang w:val="en-US"/>
         </w:rPr>
-        <w:t xml:space="preserve"> (targeted long term refinancing operations)</w:t>
+        <w:t xml:space="preserve"> (targeted </w:t>
+      </w:r>
+      <w:proofErr w:type="gramStart"/>
+      <w:r>
+        <w:rPr>
+          <w:lang w:val="en-US"/>
+        </w:rPr>
+        <w:t>long term</w:t>
+      </w:r>
+      <w:proofErr w:type="gramEnd"/>
+      <w:r>
+        <w:rPr>
+          <w:lang w:val="en-US"/>
+        </w:rPr>
+        <w:t xml:space="preserve"> refinancing operations)</w:t>
       </w:r>
     </w:p>
     <w:p>
@@ -937,7 +993,21 @@
         <w:rPr>
           <w:lang w:val="en-US"/>
         </w:rPr>
-        <w:t>Level of HQLA(high quality liquid asset) they want to hold</w:t>
+        <w:t xml:space="preserve">Level of </w:t>
+      </w:r>
+      <w:proofErr w:type="gramStart"/>
+      <w:r>
+        <w:rPr>
+          <w:lang w:val="en-US"/>
+        </w:rPr>
+        <w:t>HQLA(</w:t>
+      </w:r>
+      <w:proofErr w:type="gramEnd"/>
+      <w:r>
+        <w:rPr>
+          <w:lang w:val="en-US"/>
+        </w:rPr>
+        <w:t>high quality liquid asset) they want to hold</w:t>
       </w:r>
       <w:r>
         <w:rPr>
@@ -1010,6 +1080,7 @@
         </w:rPr>
         <w:t>是</w:t>
       </w:r>
+      <w:proofErr w:type="gramStart"/>
       <w:r>
         <w:rPr>
           <w:lang w:val="en-US"/>
@@ -1020,7 +1091,14 @@
         <w:rPr>
           <w:lang w:val="en-US"/>
         </w:rPr>
-        <w:t>(interest on excess reserves)</w:t>
+        <w:t>(</w:t>
+      </w:r>
+      <w:proofErr w:type="gramEnd"/>
+      <w:r>
+        <w:rPr>
+          <w:lang w:val="en-US"/>
+        </w:rPr>
+        <w:t>interest on excess reserves)</w:t>
       </w:r>
     </w:p>
     <w:p>
@@ -1152,7 +1230,21 @@
         <w:rPr>
           <w:lang w:val="en-US"/>
         </w:rPr>
-        <w:t xml:space="preserve">T-bills: 4 weeks to 1 year, short term US debt backed by the </w:t>
+        <w:t xml:space="preserve">T-bills: 4 weeks to </w:t>
+      </w:r>
+      <w:proofErr w:type="gramStart"/>
+      <w:r>
+        <w:rPr>
+          <w:lang w:val="en-US"/>
+        </w:rPr>
+        <w:t>1 year</w:t>
+      </w:r>
+      <w:proofErr w:type="gramEnd"/>
+      <w:r>
+        <w:rPr>
+          <w:lang w:val="en-US"/>
+        </w:rPr>
+        <w:t xml:space="preserve">, short term US debt backed by the </w:t>
       </w:r>
       <w:r>
         <w:rPr>
@@ -1236,7 +1328,21 @@
         <w:rPr>
           <w:lang w:val="en-US"/>
         </w:rPr>
-        <w:t>. Thus higher return.</w:t>
+        <w:t xml:space="preserve">. </w:t>
+      </w:r>
+      <w:proofErr w:type="gramStart"/>
+      <w:r>
+        <w:rPr>
+          <w:lang w:val="en-US"/>
+        </w:rPr>
+        <w:t>Thus</w:t>
+      </w:r>
+      <w:proofErr w:type="gramEnd"/>
+      <w:r>
+        <w:rPr>
+          <w:lang w:val="en-US"/>
+        </w:rPr>
+        <w:t xml:space="preserve"> higher return.</w:t>
       </w:r>
     </w:p>
     <w:p>
@@ -1545,8 +1651,17 @@
         <w:rPr>
           <w:lang w:val="en-US"/>
         </w:rPr>
-        <w:t>US corp</w:t>
-      </w:r>
+        <w:t xml:space="preserve">US </w:t>
+      </w:r>
+      <w:proofErr w:type="spellStart"/>
+      <w:proofErr w:type="gramStart"/>
+      <w:r>
+        <w:rPr>
+          <w:lang w:val="en-US"/>
+        </w:rPr>
+        <w:t>corp</w:t>
+      </w:r>
+      <w:proofErr w:type="spellEnd"/>
       <w:r>
         <w:rPr>
           <w:rFonts w:hint="eastAsia"/>
@@ -1554,6 +1669,7 @@
         </w:rPr>
         <w:t>(</w:t>
       </w:r>
+      <w:proofErr w:type="gramEnd"/>
       <w:r>
         <w:rPr>
           <w:lang w:val="en-US"/>
@@ -1802,7 +1918,21 @@
         <w:rPr>
           <w:lang w:val="en-US"/>
         </w:rPr>
-        <w:t>Senior credit officer opinion on dealer financing  terms (not so important)\</w:t>
+        <w:t xml:space="preserve">Senior credit officer opinion on dealer </w:t>
+      </w:r>
+      <w:proofErr w:type="gramStart"/>
+      <w:r>
+        <w:rPr>
+          <w:lang w:val="en-US"/>
+        </w:rPr>
+        <w:t>financing  terms</w:t>
+      </w:r>
+      <w:proofErr w:type="gramEnd"/>
+      <w:r>
+        <w:rPr>
+          <w:lang w:val="en-US"/>
+        </w:rPr>
+        <w:t xml:space="preserve"> (not so important)\</w:t>
       </w:r>
     </w:p>
     <w:p>
@@ -2113,11 +2243,19 @@
           <w:lang w:val="en-US"/>
         </w:rPr>
       </w:pPr>
-      <w:r>
-        <w:rPr>
-          <w:lang w:val="en-US"/>
-        </w:rPr>
-        <w:t>Multi family residences</w:t>
+      <w:proofErr w:type="spellStart"/>
+      <w:r>
+        <w:rPr>
+          <w:lang w:val="en-US"/>
+        </w:rPr>
+        <w:t>Multi family</w:t>
+      </w:r>
+      <w:proofErr w:type="spellEnd"/>
+      <w:r>
+        <w:rPr>
+          <w:lang w:val="en-US"/>
+        </w:rPr>
+        <w:t xml:space="preserve"> residences</w:t>
       </w:r>
     </w:p>
     <w:p>
@@ -2239,11 +2377,19 @@
           <w:lang w:val="en-US"/>
         </w:rPr>
       </w:pPr>
-      <w:r>
-        <w:rPr>
-          <w:lang w:val="en-US"/>
-        </w:rPr>
-        <w:t>Ginni mac</w:t>
+      <w:proofErr w:type="spellStart"/>
+      <w:r>
+        <w:rPr>
+          <w:lang w:val="en-US"/>
+        </w:rPr>
+        <w:t>Ginni</w:t>
+      </w:r>
+      <w:proofErr w:type="spellEnd"/>
+      <w:r>
+        <w:rPr>
+          <w:lang w:val="en-US"/>
+        </w:rPr>
+        <w:t xml:space="preserve"> mac</w:t>
       </w:r>
     </w:p>
     <w:p>
@@ -2257,11 +2403,19 @@
           <w:lang w:val="en-US"/>
         </w:rPr>
       </w:pPr>
-      <w:r>
-        <w:rPr>
-          <w:lang w:val="en-US"/>
-        </w:rPr>
-        <w:t>Frennie mac</w:t>
+      <w:proofErr w:type="spellStart"/>
+      <w:r>
+        <w:rPr>
+          <w:lang w:val="en-US"/>
+        </w:rPr>
+        <w:t>Frennie</w:t>
+      </w:r>
+      <w:proofErr w:type="spellEnd"/>
+      <w:r>
+        <w:rPr>
+          <w:lang w:val="en-US"/>
+        </w:rPr>
+        <w:t xml:space="preserve"> mac</w:t>
       </w:r>
     </w:p>
     <w:p>
@@ -2428,15 +2582,24 @@
           <w:rFonts w:hint="eastAsia"/>
           <w:lang w:val="en-US"/>
         </w:rPr>
-        <w:t>的定义：存款机构为了防止流动性问题，而没有带出去的款项。通常是流动性非常好的资产。</w:t>
-      </w:r>
+        <w:t>的定义：存款机构为了防止流动性问题，而没有带出去的款项。通常是流动性非常好的资产</w:t>
+      </w:r>
+      <w:proofErr w:type="gramStart"/>
       <w:r>
         <w:rPr>
           <w:rFonts w:hint="eastAsia"/>
           <w:lang w:val="en-US"/>
         </w:rPr>
+        <w:t>。</w:t>
+      </w:r>
+      <w:r>
+        <w:rPr>
+          <w:rFonts w:hint="eastAsia"/>
+          <w:lang w:val="en-US"/>
+        </w:rPr>
         <w:t>(</w:t>
       </w:r>
+      <w:proofErr w:type="gramEnd"/>
       <w:r>
         <w:rPr>
           <w:rFonts w:hint="eastAsia"/>
@@ -2593,17 +2756,39 @@
           <w:lang w:val="en-US"/>
         </w:rPr>
       </w:pPr>
-      <w:r>
-        <w:rPr>
-          <w:lang w:val="en-US"/>
-        </w:rPr>
-        <w:t>Unamortised premiums on securities held outright</w:t>
-      </w:r>
-      <w:r>
-        <w:rPr>
-          <w:lang w:val="en-US"/>
-        </w:rPr>
-        <w:t xml:space="preserve">(300 bn): </w:t>
+      <w:proofErr w:type="spellStart"/>
+      <w:r>
+        <w:rPr>
+          <w:lang w:val="en-US"/>
+        </w:rPr>
+        <w:t>Unamortised</w:t>
+      </w:r>
+      <w:proofErr w:type="spellEnd"/>
+      <w:r>
+        <w:rPr>
+          <w:lang w:val="en-US"/>
+        </w:rPr>
+        <w:t xml:space="preserve"> premiums on securities held </w:t>
+      </w:r>
+      <w:proofErr w:type="gramStart"/>
+      <w:r>
+        <w:rPr>
+          <w:lang w:val="en-US"/>
+        </w:rPr>
+        <w:t>outright</w:t>
+      </w:r>
+      <w:r>
+        <w:rPr>
+          <w:lang w:val="en-US"/>
+        </w:rPr>
+        <w:t>(</w:t>
+      </w:r>
+      <w:proofErr w:type="gramEnd"/>
+      <w:r>
+        <w:rPr>
+          <w:lang w:val="en-US"/>
+        </w:rPr>
+        <w:t xml:space="preserve">300 bn): </w:t>
       </w:r>
       <w:r>
         <w:rPr>
@@ -3118,7 +3303,27 @@
           <w:bCs/>
           <w:color w:val="FF0000"/>
         </w:rPr>
-        <w:t>Technical question: what is the net portfolio holdings of commercial paper facilities, in specific what does “net portfolio holdings” mean</w:t>
+        <w:t xml:space="preserve">Technical question: what </w:t>
+      </w:r>
+      <w:proofErr w:type="gramStart"/>
+      <w:r>
+        <w:rPr>
+          <w:rFonts w:ascii="SimSun" w:eastAsia="SimSun" w:hAnsi="SimSun" w:cs="SimSun"/>
+          <w:b/>
+          <w:bCs/>
+          <w:color w:val="FF0000"/>
+        </w:rPr>
+        <w:t>is</w:t>
+      </w:r>
+      <w:proofErr w:type="gramEnd"/>
+      <w:r>
+        <w:rPr>
+          <w:rFonts w:ascii="SimSun" w:eastAsia="SimSun" w:hAnsi="SimSun" w:cs="SimSun"/>
+          <w:b/>
+          <w:bCs/>
+          <w:color w:val="FF0000"/>
+        </w:rPr>
+        <w:t xml:space="preserve"> the net portfolio holdings of commercial paper facilities, in specific what does “net portfolio holdings” mean</w:t>
       </w:r>
       <w:r>
         <w:rPr>
@@ -3137,7 +3342,29 @@
           <w:szCs w:val="21"/>
           <w:shd w:val="clear" w:color="auto" w:fill="FFFFFF"/>
         </w:rPr>
-        <w:t xml:space="preserve">The FRBNY is the managing member of CPFF II LLC. Consistent with generally accepted accounting principles, the assets and liabilities of the CPFF II LLC have been consolidated with the assets and liabilities of the FRBNY in the preparation of the statements of condition. As a consequence of the consolidation, the loan from the FRBNY to CPFF II LLC is eliminated, the net assets of the CPFF II LLC appear as assets above, and the liabilities of the CPFF II LLC to entities other than the FRBNY, including those with recourse only to the portfolio holdings of the CPFF II LLC are included in other liabilities in this table. Net portfolio holdings of the LLC Includes assets purchased pursuant to terms of the credit facility and amounts related to Treasury contributions to the facility. </w:t>
+        <w:t xml:space="preserve">The FRBNY is the managing member of CPFF II LLC. Consistent with generally accepted accounting principles, the </w:t>
+      </w:r>
+      <w:proofErr w:type="gramStart"/>
+      <w:r>
+        <w:rPr>
+          <w:rFonts w:ascii="Arial" w:hAnsi="Arial" w:cs="Arial"/>
+          <w:color w:val="333333"/>
+          <w:sz w:val="21"/>
+          <w:szCs w:val="21"/>
+          <w:shd w:val="clear" w:color="auto" w:fill="FFFFFF"/>
+        </w:rPr>
+        <w:t>assets</w:t>
+      </w:r>
+      <w:proofErr w:type="gramEnd"/>
+      <w:r>
+        <w:rPr>
+          <w:rFonts w:ascii="Arial" w:hAnsi="Arial" w:cs="Arial"/>
+          <w:color w:val="333333"/>
+          <w:sz w:val="21"/>
+          <w:szCs w:val="21"/>
+          <w:shd w:val="clear" w:color="auto" w:fill="FFFFFF"/>
+        </w:rPr>
+        <w:t xml:space="preserve"> and liabilities of the CPFF II LLC have been consolidated with the assets and liabilities of the FRBNY in the preparation of the statements of condition. As a consequence of the consolidation, the loan from the FRBNY to CPFF II LLC is eliminated, the net assets of the CPFF II LLC appear as assets above, and the liabilities of the CPFF II LLC to entities other than the FRBNY, including those with recourse only to the portfolio holdings of the CPFF II LLC are included in other liabilities in this table. Net portfolio holdings of the LLC Includes assets purchased pursuant to terms of the credit facility and amounts related to Treasury contributions to the facility. </w:t>
       </w:r>
       <w:hyperlink r:id="rId11" w:history="1">
         <w:r>
@@ -3464,6 +3691,87 @@
     </w:p>
     <w:p>
       <w:pPr>
+        <w:pStyle w:val="ListParagraph"/>
+        <w:numPr>
+          <w:ilvl w:val="0"/>
+          <w:numId w:val="4"/>
+        </w:numPr>
+        <w:rPr>
+          <w:rStyle w:val="Hyperlink"/>
+          <w:color w:val="auto"/>
+          <w:u w:val="none"/>
+          <w:lang w:val="en-US"/>
+        </w:rPr>
+      </w:pPr>
+      <w:r>
+        <w:t>About monetary base:</w:t>
+      </w:r>
+    </w:p>
+    <w:p>
+      <w:pPr>
+        <w:pStyle w:val="ListParagraph"/>
+        <w:numPr>
+          <w:ilvl w:val="1"/>
+          <w:numId w:val="4"/>
+        </w:numPr>
+        <w:rPr>
+          <w:rStyle w:val="Hyperlink"/>
+          <w:color w:val="auto"/>
+          <w:u w:val="none"/>
+          <w:lang w:val="en-US"/>
+        </w:rPr>
+      </w:pPr>
+      <w:r>
+        <w:rPr>
+          <w:rFonts w:ascii="Georgia" w:hAnsi="Georgia"/>
+          <w:color w:val="42515A"/>
+          <w:sz w:val="21"/>
+          <w:szCs w:val="21"/>
+        </w:rPr>
+        <w:t xml:space="preserve">Under the new policy, the Bank stepped up its purchases of Japanese government bonds (JGBs) and other assets </w:t>
+      </w:r>
+      <w:proofErr w:type="gramStart"/>
+      <w:r>
+        <w:rPr>
+          <w:rFonts w:ascii="Georgia" w:hAnsi="Georgia"/>
+          <w:color w:val="42515A"/>
+          <w:sz w:val="21"/>
+          <w:szCs w:val="21"/>
+        </w:rPr>
+        <w:t>in order to</w:t>
+      </w:r>
+      <w:proofErr w:type="gramEnd"/>
+      <w:r>
+        <w:rPr>
+          <w:rFonts w:ascii="Georgia" w:hAnsi="Georgia"/>
+          <w:color w:val="42515A"/>
+          <w:sz w:val="21"/>
+          <w:szCs w:val="21"/>
+        </w:rPr>
+        <w:t xml:space="preserve"> expand the </w:t>
+      </w:r>
+      <w:r>
+        <w:rPr>
+          <w:rFonts w:ascii="Georgia" w:hAnsi="Georgia"/>
+          <w:color w:val="42515A"/>
+          <w:sz w:val="21"/>
+          <w:szCs w:val="21"/>
+          <w:highlight w:val="yellow"/>
+        </w:rPr>
+        <w:t>monetary base, which consists of banks' reserve balances plus currency in circulation.</w:t>
+      </w:r>
+      <w:r>
+        <w:rPr>
+          <w:rFonts w:ascii="Georgia" w:hAnsi="Georgia"/>
+          <w:color w:val="42515A"/>
+          <w:sz w:val="21"/>
+          <w:szCs w:val="21"/>
+        </w:rPr>
+        <w:t xml:space="preserve"> (Since central banks purchase assets by crediting banks' reserve accounts, an expansion of the monetary base follows automatically.)</w:t>
+      </w:r>
+    </w:p>
+    <w:p>
+      <w:pPr>
         <w:rPr>
           <w:lang w:val="en-US"/>
         </w:rPr>
@@ -3536,7 +3844,21 @@
         <w:rPr>
           <w:lang w:val="en-US"/>
         </w:rPr>
-        <w:t>FRB H8 form: domestic+foreign depository institutions</w:t>
+        <w:t xml:space="preserve">FRB H8 form: </w:t>
+      </w:r>
+      <w:proofErr w:type="spellStart"/>
+      <w:r>
+        <w:rPr>
+          <w:lang w:val="en-US"/>
+        </w:rPr>
+        <w:t>domestic+foreign</w:t>
+      </w:r>
+      <w:proofErr w:type="spellEnd"/>
+      <w:r>
+        <w:rPr>
+          <w:lang w:val="en-US"/>
+        </w:rPr>
+        <w:t xml:space="preserve"> depository institutions</w:t>
       </w:r>
       <w:r>
         <w:rPr>
@@ -3586,7 +3908,35 @@
         <w:rPr>
           <w:lang w:val="en-US"/>
         </w:rPr>
-        <w:t>Mortgage debt outstanding (low freq, covers all holders MBS etc)</w:t>
+        <w:t xml:space="preserve">Mortgage debt outstanding (low </w:t>
+      </w:r>
+      <w:proofErr w:type="spellStart"/>
+      <w:r>
+        <w:rPr>
+          <w:lang w:val="en-US"/>
+        </w:rPr>
+        <w:t>freq</w:t>
+      </w:r>
+      <w:proofErr w:type="spellEnd"/>
+      <w:r>
+        <w:rPr>
+          <w:lang w:val="en-US"/>
+        </w:rPr>
+        <w:t xml:space="preserve">, covers all holders MBS </w:t>
+      </w:r>
+      <w:proofErr w:type="spellStart"/>
+      <w:r>
+        <w:rPr>
+          <w:lang w:val="en-US"/>
+        </w:rPr>
+        <w:t>etc</w:t>
+      </w:r>
+      <w:proofErr w:type="spellEnd"/>
+      <w:r>
+        <w:rPr>
+          <w:lang w:val="en-US"/>
+        </w:rPr>
+        <w:t>)</w:t>
       </w:r>
     </w:p>
     <w:sectPr>

</xml_diff>